<commit_message>
Updated .c and .h to include names, updated context switch to working version with unintermode, updated docx to include relevent benchmarks and some breif explainations.
</commit_message>
<xml_diff>
--- a/OS Project 2/CS 416.docx
+++ b/OS Project 2/CS 416.docx
@@ -4,6 +4,85 @@
   <w:body>
     <w:p>
       <w:pPr>
+        <w:rPr>
+          <w:sz w:val="24"/>
+          <w:szCs w:val="24"/>
+        </w:rPr>
+      </w:pPr>
+      <w:r>
+        <w:rPr>
+          <w:sz w:val="24"/>
+          <w:szCs w:val="24"/>
+        </w:rPr>
+        <w:t>David Gasperini</w:t>
+      </w:r>
+      <w:r>
+        <w:rPr>
+          <w:sz w:val="24"/>
+          <w:szCs w:val="24"/>
+        </w:rPr>
+        <w:t xml:space="preserve"> (dlg195)</w:t>
+      </w:r>
+    </w:p>
+    <w:p>
+      <w:pPr>
+        <w:pStyle w:val="Heading1"/>
+        <w:rPr>
+          <w:rFonts w:asciiTheme="minorHAnsi" w:eastAsiaTheme="minorHAnsi" w:hAnsiTheme="minorHAnsi" w:cstheme="minorBidi"/>
+          <w:b w:val="0"/>
+          <w:bCs w:val="0"/>
+          <w:kern w:val="0"/>
+          <w:sz w:val="24"/>
+          <w:szCs w:val="24"/>
+        </w:rPr>
+      </w:pPr>
+      <w:r>
+        <w:rPr>
+          <w:rFonts w:asciiTheme="minorHAnsi" w:eastAsiaTheme="minorHAnsi" w:hAnsiTheme="minorHAnsi" w:cstheme="minorBidi"/>
+          <w:b w:val="0"/>
+          <w:bCs w:val="0"/>
+          <w:kern w:val="0"/>
+          <w:sz w:val="24"/>
+          <w:szCs w:val="24"/>
+        </w:rPr>
+        <w:t xml:space="preserve">Devin </w:t>
+      </w:r>
+      <w:r>
+        <w:rPr>
+          <w:rFonts w:asciiTheme="minorHAnsi" w:eastAsiaTheme="minorHAnsi" w:hAnsiTheme="minorHAnsi" w:cstheme="minorBidi"/>
+          <w:b w:val="0"/>
+          <w:bCs w:val="0"/>
+          <w:kern w:val="0"/>
+          <w:sz w:val="24"/>
+          <w:szCs w:val="24"/>
+        </w:rPr>
+        <w:t>M</w:t>
+      </w:r>
+      <w:r>
+        <w:rPr>
+          <w:rFonts w:asciiTheme="minorHAnsi" w:eastAsiaTheme="minorHAnsi" w:hAnsiTheme="minorHAnsi" w:cstheme="minorBidi"/>
+          <w:b w:val="0"/>
+          <w:bCs w:val="0"/>
+          <w:kern w:val="0"/>
+          <w:sz w:val="24"/>
+          <w:szCs w:val="24"/>
+        </w:rPr>
+        <w:t>acalalad</w:t>
+      </w:r>
+      <w:r>
+        <w:rPr>
+          <w:rFonts w:asciiTheme="minorHAnsi" w:eastAsiaTheme="minorHAnsi" w:hAnsiTheme="minorHAnsi" w:cstheme="minorBidi"/>
+          <w:b w:val="0"/>
+          <w:bCs w:val="0"/>
+          <w:kern w:val="0"/>
+          <w:sz w:val="24"/>
+          <w:szCs w:val="24"/>
+        </w:rPr>
+        <w:t xml:space="preserve"> (dtm97)</w:t>
+      </w:r>
+    </w:p>
+    <w:p>
+      <w:pPr>
         <w:jc w:val="center"/>
         <w:rPr>
           <w:sz w:val="24"/>
@@ -351,7 +430,15 @@
           <w:sz w:val="24"/>
           <w:szCs w:val="24"/>
         </w:rPr>
-        <w:t xml:space="preserve">Additionally, the each TCB structure has a value for amount of quantums it has gone without being scheduled. Each time a new job is scheduled, every job at the currently running queue and lower (higher queues are all blocked or destroyed since a lower one is running) that is ready to be scheduled has its quantums since it has been scheduled incremented. Next, the current running job is placed into a queue based on its quantum (4 runqueues, they have quantums of 0-1, 1-2,2-4, then 4-8+). Then, the first runnable job from the queues is searched for, starting from the first in the highest priority to the last in the </w:t>
+        <w:t xml:space="preserve">Additionally, the each TCB structure has a value for amount of quantums it has gone without being scheduled. Each time a new job is scheduled, every job at the currently running queue and lower (higher queues are all blocked or destroyed since a lower one is running) that is ready to be scheduled has its quantums since it has been scheduled incremented. Next, the current running job is placed into a queue based on its quantum (4 runqueues, </w:t>
+      </w:r>
+      <w:r>
+        <w:rPr>
+          <w:sz w:val="24"/>
+          <w:szCs w:val="24"/>
+        </w:rPr>
+        <w:lastRenderedPageBreak/>
+        <w:t xml:space="preserve">they have quantums of 0-1, 1-2,2-4, then 4-8+). Then, the first runnable job from the queues is searched for, starting from the first in the highest priority to the last in the </w:t>
       </w:r>
       <w:r>
         <w:rPr>
@@ -360,8 +447,6 @@
         </w:rPr>
         <w:t>lowest priority. Once it is found, its quantums since last scheduled is set back to 0 and it is scheduled.</w:t>
       </w:r>
-      <w:bookmarkStart w:id="0" w:name="_GoBack"/>
-      <w:bookmarkEnd w:id="0"/>
     </w:p>
     <w:p>
       <w:pPr>
@@ -370,6 +455,2962 @@
           <w:ilvl w:val="0"/>
           <w:numId w:val="1"/>
         </w:numPr>
+        <w:spacing w:line="256" w:lineRule="auto"/>
+        <w:rPr>
+          <w:sz w:val="24"/>
+          <w:szCs w:val="24"/>
+        </w:rPr>
+      </w:pPr>
+      <w:r>
+        <w:rPr>
+          <w:sz w:val="24"/>
+          <w:szCs w:val="24"/>
+        </w:rPr>
+        <w:t>Benchmarks</w:t>
+      </w:r>
+      <w:r>
+        <w:rPr>
+          <w:sz w:val="24"/>
+          <w:szCs w:val="24"/>
+        </w:rPr>
+        <w:t xml:space="preserve"> rpthread</w:t>
+      </w:r>
+    </w:p>
+    <w:p>
+      <w:pPr>
+        <w:pStyle w:val="ListParagraph"/>
+        <w:numPr>
+          <w:ilvl w:val="1"/>
+          <w:numId w:val="1"/>
+        </w:numPr>
+        <w:spacing w:line="256" w:lineRule="auto"/>
+        <w:rPr>
+          <w:sz w:val="24"/>
+          <w:szCs w:val="24"/>
+        </w:rPr>
+      </w:pPr>
+      <w:r>
+        <w:rPr>
+          <w:sz w:val="24"/>
+          <w:szCs w:val="24"/>
+        </w:rPr>
+        <w:t>Running Parallel_cal gives the following times</w:t>
+      </w:r>
+    </w:p>
+    <w:tbl>
+      <w:tblPr>
+        <w:tblStyle w:val="TableGrid"/>
+        <w:tblW w:w="0" w:type="auto"/>
+        <w:tblInd w:w="1080" w:type="dxa"/>
+        <w:tblLook w:val="04A0" w:firstRow="1" w:lastRow="0" w:firstColumn="1" w:lastColumn="0" w:noHBand="0" w:noVBand="1"/>
+      </w:tblPr>
+      <w:tblGrid>
+        <w:gridCol w:w="1491"/>
+        <w:gridCol w:w="1654"/>
+      </w:tblGrid>
+      <w:tr>
+        <w:trPr>
+          <w:trHeight w:val="349"/>
+        </w:trPr>
+        <w:tc>
+          <w:tcPr>
+            <w:tcW w:w="1491" w:type="dxa"/>
+            <w:tcBorders>
+              <w:top w:val="single" w:sz="4" w:space="0" w:color="auto"/>
+              <w:left w:val="single" w:sz="4" w:space="0" w:color="auto"/>
+              <w:bottom w:val="single" w:sz="4" w:space="0" w:color="auto"/>
+              <w:right w:val="single" w:sz="4" w:space="0" w:color="auto"/>
+            </w:tcBorders>
+            <w:hideMark/>
+          </w:tcPr>
+          <w:p>
+            <w:pPr>
+              <w:rPr>
+                <w:sz w:val="24"/>
+                <w:szCs w:val="24"/>
+              </w:rPr>
+            </w:pPr>
+            <w:r>
+              <w:rPr>
+                <w:sz w:val="24"/>
+                <w:szCs w:val="24"/>
+              </w:rPr>
+              <w:t>Threads</w:t>
+            </w:r>
+          </w:p>
+        </w:tc>
+        <w:tc>
+          <w:tcPr>
+            <w:tcW w:w="1654" w:type="dxa"/>
+            <w:tcBorders>
+              <w:top w:val="single" w:sz="4" w:space="0" w:color="auto"/>
+              <w:left w:val="single" w:sz="4" w:space="0" w:color="auto"/>
+              <w:bottom w:val="single" w:sz="4" w:space="0" w:color="auto"/>
+              <w:right w:val="single" w:sz="4" w:space="0" w:color="auto"/>
+            </w:tcBorders>
+            <w:hideMark/>
+          </w:tcPr>
+          <w:p>
+            <w:pPr>
+              <w:rPr>
+                <w:sz w:val="24"/>
+                <w:szCs w:val="24"/>
+              </w:rPr>
+            </w:pPr>
+            <w:r>
+              <w:rPr>
+                <w:sz w:val="24"/>
+                <w:szCs w:val="24"/>
+              </w:rPr>
+              <w:t>Time (micro-s)</w:t>
+            </w:r>
+          </w:p>
+        </w:tc>
+      </w:tr>
+      <w:tr>
+        <w:trPr>
+          <w:trHeight w:val="349"/>
+        </w:trPr>
+        <w:tc>
+          <w:tcPr>
+            <w:tcW w:w="1491" w:type="dxa"/>
+            <w:tcBorders>
+              <w:top w:val="single" w:sz="4" w:space="0" w:color="auto"/>
+              <w:left w:val="single" w:sz="4" w:space="0" w:color="auto"/>
+              <w:bottom w:val="single" w:sz="4" w:space="0" w:color="auto"/>
+              <w:right w:val="single" w:sz="4" w:space="0" w:color="auto"/>
+            </w:tcBorders>
+            <w:hideMark/>
+          </w:tcPr>
+          <w:p>
+            <w:pPr>
+              <w:rPr>
+                <w:sz w:val="24"/>
+                <w:szCs w:val="24"/>
+              </w:rPr>
+            </w:pPr>
+            <w:r>
+              <w:rPr>
+                <w:sz w:val="24"/>
+                <w:szCs w:val="24"/>
+              </w:rPr>
+              <w:t>1</w:t>
+            </w:r>
+          </w:p>
+        </w:tc>
+        <w:tc>
+          <w:tcPr>
+            <w:tcW w:w="1654" w:type="dxa"/>
+            <w:tcBorders>
+              <w:top w:val="single" w:sz="4" w:space="0" w:color="auto"/>
+              <w:left w:val="single" w:sz="4" w:space="0" w:color="auto"/>
+              <w:bottom w:val="single" w:sz="4" w:space="0" w:color="auto"/>
+              <w:right w:val="single" w:sz="4" w:space="0" w:color="auto"/>
+            </w:tcBorders>
+            <w:hideMark/>
+          </w:tcPr>
+          <w:p>
+            <w:pPr>
+              <w:rPr>
+                <w:sz w:val="24"/>
+                <w:szCs w:val="24"/>
+              </w:rPr>
+            </w:pPr>
+            <w:r>
+              <w:rPr>
+                <w:sz w:val="24"/>
+                <w:szCs w:val="24"/>
+              </w:rPr>
+              <w:t>2506</w:t>
+            </w:r>
+          </w:p>
+        </w:tc>
+      </w:tr>
+      <w:tr>
+        <w:trPr>
+          <w:trHeight w:val="368"/>
+        </w:trPr>
+        <w:tc>
+          <w:tcPr>
+            <w:tcW w:w="1491" w:type="dxa"/>
+            <w:tcBorders>
+              <w:top w:val="single" w:sz="4" w:space="0" w:color="auto"/>
+              <w:left w:val="single" w:sz="4" w:space="0" w:color="auto"/>
+              <w:bottom w:val="single" w:sz="4" w:space="0" w:color="auto"/>
+              <w:right w:val="single" w:sz="4" w:space="0" w:color="auto"/>
+            </w:tcBorders>
+            <w:hideMark/>
+          </w:tcPr>
+          <w:p>
+            <w:pPr>
+              <w:rPr>
+                <w:sz w:val="24"/>
+                <w:szCs w:val="24"/>
+              </w:rPr>
+            </w:pPr>
+            <w:r>
+              <w:rPr>
+                <w:sz w:val="24"/>
+                <w:szCs w:val="24"/>
+              </w:rPr>
+              <w:t>2</w:t>
+            </w:r>
+          </w:p>
+        </w:tc>
+        <w:tc>
+          <w:tcPr>
+            <w:tcW w:w="1654" w:type="dxa"/>
+            <w:tcBorders>
+              <w:top w:val="single" w:sz="4" w:space="0" w:color="auto"/>
+              <w:left w:val="single" w:sz="4" w:space="0" w:color="auto"/>
+              <w:bottom w:val="single" w:sz="4" w:space="0" w:color="auto"/>
+              <w:right w:val="single" w:sz="4" w:space="0" w:color="auto"/>
+            </w:tcBorders>
+            <w:hideMark/>
+          </w:tcPr>
+          <w:p>
+            <w:pPr>
+              <w:rPr>
+                <w:sz w:val="24"/>
+                <w:szCs w:val="24"/>
+              </w:rPr>
+            </w:pPr>
+            <w:r>
+              <w:rPr>
+                <w:sz w:val="24"/>
+                <w:szCs w:val="24"/>
+              </w:rPr>
+              <w:t>2505</w:t>
+            </w:r>
+          </w:p>
+        </w:tc>
+      </w:tr>
+      <w:tr>
+        <w:trPr>
+          <w:trHeight w:val="349"/>
+        </w:trPr>
+        <w:tc>
+          <w:tcPr>
+            <w:tcW w:w="1491" w:type="dxa"/>
+            <w:tcBorders>
+              <w:top w:val="single" w:sz="4" w:space="0" w:color="auto"/>
+              <w:left w:val="single" w:sz="4" w:space="0" w:color="auto"/>
+              <w:bottom w:val="single" w:sz="4" w:space="0" w:color="auto"/>
+              <w:right w:val="single" w:sz="4" w:space="0" w:color="auto"/>
+            </w:tcBorders>
+            <w:hideMark/>
+          </w:tcPr>
+          <w:p>
+            <w:pPr>
+              <w:rPr>
+                <w:sz w:val="24"/>
+                <w:szCs w:val="24"/>
+              </w:rPr>
+            </w:pPr>
+            <w:r>
+              <w:rPr>
+                <w:sz w:val="24"/>
+                <w:szCs w:val="24"/>
+              </w:rPr>
+              <w:t>4</w:t>
+            </w:r>
+          </w:p>
+        </w:tc>
+        <w:tc>
+          <w:tcPr>
+            <w:tcW w:w="1654" w:type="dxa"/>
+            <w:tcBorders>
+              <w:top w:val="single" w:sz="4" w:space="0" w:color="auto"/>
+              <w:left w:val="single" w:sz="4" w:space="0" w:color="auto"/>
+              <w:bottom w:val="single" w:sz="4" w:space="0" w:color="auto"/>
+              <w:right w:val="single" w:sz="4" w:space="0" w:color="auto"/>
+            </w:tcBorders>
+            <w:hideMark/>
+          </w:tcPr>
+          <w:p>
+            <w:pPr>
+              <w:rPr>
+                <w:sz w:val="24"/>
+                <w:szCs w:val="24"/>
+              </w:rPr>
+            </w:pPr>
+            <w:r>
+              <w:rPr>
+                <w:sz w:val="24"/>
+                <w:szCs w:val="24"/>
+              </w:rPr>
+              <w:t>2506</w:t>
+            </w:r>
+          </w:p>
+        </w:tc>
+      </w:tr>
+      <w:tr>
+        <w:trPr>
+          <w:trHeight w:val="349"/>
+        </w:trPr>
+        <w:tc>
+          <w:tcPr>
+            <w:tcW w:w="1491" w:type="dxa"/>
+            <w:tcBorders>
+              <w:top w:val="single" w:sz="4" w:space="0" w:color="auto"/>
+              <w:left w:val="single" w:sz="4" w:space="0" w:color="auto"/>
+              <w:bottom w:val="single" w:sz="4" w:space="0" w:color="auto"/>
+              <w:right w:val="single" w:sz="4" w:space="0" w:color="auto"/>
+            </w:tcBorders>
+            <w:hideMark/>
+          </w:tcPr>
+          <w:p>
+            <w:pPr>
+              <w:rPr>
+                <w:sz w:val="24"/>
+                <w:szCs w:val="24"/>
+              </w:rPr>
+            </w:pPr>
+            <w:r>
+              <w:rPr>
+                <w:sz w:val="24"/>
+                <w:szCs w:val="24"/>
+              </w:rPr>
+              <w:t>8</w:t>
+            </w:r>
+          </w:p>
+        </w:tc>
+        <w:tc>
+          <w:tcPr>
+            <w:tcW w:w="1654" w:type="dxa"/>
+            <w:tcBorders>
+              <w:top w:val="single" w:sz="4" w:space="0" w:color="auto"/>
+              <w:left w:val="single" w:sz="4" w:space="0" w:color="auto"/>
+              <w:bottom w:val="single" w:sz="4" w:space="0" w:color="auto"/>
+              <w:right w:val="single" w:sz="4" w:space="0" w:color="auto"/>
+            </w:tcBorders>
+            <w:hideMark/>
+          </w:tcPr>
+          <w:p>
+            <w:pPr>
+              <w:rPr>
+                <w:sz w:val="24"/>
+                <w:szCs w:val="24"/>
+              </w:rPr>
+            </w:pPr>
+            <w:r>
+              <w:rPr>
+                <w:sz w:val="24"/>
+                <w:szCs w:val="24"/>
+              </w:rPr>
+              <w:t>2506</w:t>
+            </w:r>
+          </w:p>
+        </w:tc>
+      </w:tr>
+      <w:tr>
+        <w:trPr>
+          <w:trHeight w:val="349"/>
+        </w:trPr>
+        <w:tc>
+          <w:tcPr>
+            <w:tcW w:w="1491" w:type="dxa"/>
+            <w:tcBorders>
+              <w:top w:val="single" w:sz="4" w:space="0" w:color="auto"/>
+              <w:left w:val="single" w:sz="4" w:space="0" w:color="auto"/>
+              <w:bottom w:val="single" w:sz="4" w:space="0" w:color="auto"/>
+              <w:right w:val="single" w:sz="4" w:space="0" w:color="auto"/>
+            </w:tcBorders>
+            <w:hideMark/>
+          </w:tcPr>
+          <w:p>
+            <w:pPr>
+              <w:rPr>
+                <w:sz w:val="24"/>
+                <w:szCs w:val="24"/>
+              </w:rPr>
+            </w:pPr>
+            <w:r>
+              <w:rPr>
+                <w:sz w:val="24"/>
+                <w:szCs w:val="24"/>
+              </w:rPr>
+              <w:t>16</w:t>
+            </w:r>
+          </w:p>
+        </w:tc>
+        <w:tc>
+          <w:tcPr>
+            <w:tcW w:w="1654" w:type="dxa"/>
+            <w:tcBorders>
+              <w:top w:val="single" w:sz="4" w:space="0" w:color="auto"/>
+              <w:left w:val="single" w:sz="4" w:space="0" w:color="auto"/>
+              <w:bottom w:val="single" w:sz="4" w:space="0" w:color="auto"/>
+              <w:right w:val="single" w:sz="4" w:space="0" w:color="auto"/>
+            </w:tcBorders>
+            <w:hideMark/>
+          </w:tcPr>
+          <w:p>
+            <w:pPr>
+              <w:rPr>
+                <w:sz w:val="24"/>
+                <w:szCs w:val="24"/>
+              </w:rPr>
+            </w:pPr>
+            <w:r>
+              <w:rPr>
+                <w:sz w:val="24"/>
+                <w:szCs w:val="24"/>
+              </w:rPr>
+              <w:t>2507</w:t>
+            </w:r>
+          </w:p>
+        </w:tc>
+      </w:tr>
+      <w:tr>
+        <w:trPr>
+          <w:trHeight w:val="349"/>
+        </w:trPr>
+        <w:tc>
+          <w:tcPr>
+            <w:tcW w:w="1491" w:type="dxa"/>
+            <w:tcBorders>
+              <w:top w:val="single" w:sz="4" w:space="0" w:color="auto"/>
+              <w:left w:val="single" w:sz="4" w:space="0" w:color="auto"/>
+              <w:bottom w:val="single" w:sz="4" w:space="0" w:color="auto"/>
+              <w:right w:val="single" w:sz="4" w:space="0" w:color="auto"/>
+            </w:tcBorders>
+            <w:hideMark/>
+          </w:tcPr>
+          <w:p>
+            <w:pPr>
+              <w:rPr>
+                <w:sz w:val="24"/>
+                <w:szCs w:val="24"/>
+              </w:rPr>
+            </w:pPr>
+            <w:r>
+              <w:rPr>
+                <w:sz w:val="24"/>
+                <w:szCs w:val="24"/>
+              </w:rPr>
+              <w:t>32</w:t>
+            </w:r>
+          </w:p>
+        </w:tc>
+        <w:tc>
+          <w:tcPr>
+            <w:tcW w:w="1654" w:type="dxa"/>
+            <w:tcBorders>
+              <w:top w:val="single" w:sz="4" w:space="0" w:color="auto"/>
+              <w:left w:val="single" w:sz="4" w:space="0" w:color="auto"/>
+              <w:bottom w:val="single" w:sz="4" w:space="0" w:color="auto"/>
+              <w:right w:val="single" w:sz="4" w:space="0" w:color="auto"/>
+            </w:tcBorders>
+            <w:hideMark/>
+          </w:tcPr>
+          <w:p>
+            <w:pPr>
+              <w:rPr>
+                <w:sz w:val="24"/>
+                <w:szCs w:val="24"/>
+              </w:rPr>
+            </w:pPr>
+            <w:r>
+              <w:rPr>
+                <w:sz w:val="24"/>
+                <w:szCs w:val="24"/>
+              </w:rPr>
+              <w:t>2508</w:t>
+            </w:r>
+          </w:p>
+        </w:tc>
+      </w:tr>
+    </w:tbl>
+    <w:p>
+      <w:pPr>
+        <w:pStyle w:val="ListParagraph"/>
+        <w:spacing w:line="256" w:lineRule="auto"/>
+        <w:ind w:left="1440"/>
+        <w:rPr>
+          <w:sz w:val="24"/>
+          <w:szCs w:val="24"/>
+        </w:rPr>
+      </w:pPr>
+    </w:p>
+    <w:p>
+      <w:pPr>
+        <w:pStyle w:val="ListParagraph"/>
+        <w:numPr>
+          <w:ilvl w:val="1"/>
+          <w:numId w:val="1"/>
+        </w:numPr>
+        <w:spacing w:line="256" w:lineRule="auto"/>
+        <w:rPr>
+          <w:sz w:val="24"/>
+          <w:szCs w:val="24"/>
+        </w:rPr>
+      </w:pPr>
+      <w:r>
+        <w:rPr>
+          <w:sz w:val="24"/>
+          <w:szCs w:val="24"/>
+        </w:rPr>
+        <w:t>Running External_cal gives the following times</w:t>
+      </w:r>
+    </w:p>
+    <w:tbl>
+      <w:tblPr>
+        <w:tblStyle w:val="TableGrid"/>
+        <w:tblW w:w="0" w:type="auto"/>
+        <w:tblInd w:w="1080" w:type="dxa"/>
+        <w:tblLook w:val="04A0" w:firstRow="1" w:lastRow="0" w:firstColumn="1" w:lastColumn="0" w:noHBand="0" w:noVBand="1"/>
+      </w:tblPr>
+      <w:tblGrid>
+        <w:gridCol w:w="1491"/>
+        <w:gridCol w:w="1654"/>
+      </w:tblGrid>
+      <w:tr>
+        <w:trPr>
+          <w:trHeight w:val="349"/>
+        </w:trPr>
+        <w:tc>
+          <w:tcPr>
+            <w:tcW w:w="1491" w:type="dxa"/>
+            <w:tcBorders>
+              <w:top w:val="single" w:sz="4" w:space="0" w:color="auto"/>
+              <w:left w:val="single" w:sz="4" w:space="0" w:color="auto"/>
+              <w:bottom w:val="single" w:sz="4" w:space="0" w:color="auto"/>
+              <w:right w:val="single" w:sz="4" w:space="0" w:color="auto"/>
+            </w:tcBorders>
+            <w:hideMark/>
+          </w:tcPr>
+          <w:p>
+            <w:pPr>
+              <w:rPr>
+                <w:sz w:val="24"/>
+                <w:szCs w:val="24"/>
+              </w:rPr>
+            </w:pPr>
+            <w:r>
+              <w:rPr>
+                <w:sz w:val="24"/>
+                <w:szCs w:val="24"/>
+              </w:rPr>
+              <w:t>Threads</w:t>
+            </w:r>
+          </w:p>
+        </w:tc>
+        <w:tc>
+          <w:tcPr>
+            <w:tcW w:w="1654" w:type="dxa"/>
+            <w:tcBorders>
+              <w:top w:val="single" w:sz="4" w:space="0" w:color="auto"/>
+              <w:left w:val="single" w:sz="4" w:space="0" w:color="auto"/>
+              <w:bottom w:val="single" w:sz="4" w:space="0" w:color="auto"/>
+              <w:right w:val="single" w:sz="4" w:space="0" w:color="auto"/>
+            </w:tcBorders>
+            <w:hideMark/>
+          </w:tcPr>
+          <w:p>
+            <w:pPr>
+              <w:rPr>
+                <w:sz w:val="24"/>
+                <w:szCs w:val="24"/>
+              </w:rPr>
+            </w:pPr>
+            <w:r>
+              <w:rPr>
+                <w:sz w:val="24"/>
+                <w:szCs w:val="24"/>
+              </w:rPr>
+              <w:t>Time (micro-s)</w:t>
+            </w:r>
+          </w:p>
+        </w:tc>
+      </w:tr>
+      <w:tr>
+        <w:trPr>
+          <w:trHeight w:val="349"/>
+        </w:trPr>
+        <w:tc>
+          <w:tcPr>
+            <w:tcW w:w="1491" w:type="dxa"/>
+            <w:tcBorders>
+              <w:top w:val="single" w:sz="4" w:space="0" w:color="auto"/>
+              <w:left w:val="single" w:sz="4" w:space="0" w:color="auto"/>
+              <w:bottom w:val="single" w:sz="4" w:space="0" w:color="auto"/>
+              <w:right w:val="single" w:sz="4" w:space="0" w:color="auto"/>
+            </w:tcBorders>
+            <w:hideMark/>
+          </w:tcPr>
+          <w:p>
+            <w:pPr>
+              <w:rPr>
+                <w:sz w:val="24"/>
+                <w:szCs w:val="24"/>
+              </w:rPr>
+            </w:pPr>
+            <w:r>
+              <w:rPr>
+                <w:sz w:val="24"/>
+                <w:szCs w:val="24"/>
+              </w:rPr>
+              <w:t>1</w:t>
+            </w:r>
+          </w:p>
+        </w:tc>
+        <w:tc>
+          <w:tcPr>
+            <w:tcW w:w="1654" w:type="dxa"/>
+            <w:tcBorders>
+              <w:top w:val="single" w:sz="4" w:space="0" w:color="auto"/>
+              <w:left w:val="single" w:sz="4" w:space="0" w:color="auto"/>
+              <w:bottom w:val="single" w:sz="4" w:space="0" w:color="auto"/>
+              <w:right w:val="single" w:sz="4" w:space="0" w:color="auto"/>
+            </w:tcBorders>
+            <w:hideMark/>
+          </w:tcPr>
+          <w:p>
+            <w:pPr>
+              <w:rPr>
+                <w:sz w:val="24"/>
+                <w:szCs w:val="24"/>
+              </w:rPr>
+            </w:pPr>
+            <w:r>
+              <w:rPr>
+                <w:sz w:val="24"/>
+                <w:szCs w:val="24"/>
+              </w:rPr>
+              <w:t>90</w:t>
+            </w:r>
+            <w:r>
+              <w:rPr>
+                <w:sz w:val="24"/>
+                <w:szCs w:val="24"/>
+              </w:rPr>
+              <w:t>75</w:t>
+            </w:r>
+          </w:p>
+        </w:tc>
+      </w:tr>
+      <w:tr>
+        <w:trPr>
+          <w:trHeight w:val="368"/>
+        </w:trPr>
+        <w:tc>
+          <w:tcPr>
+            <w:tcW w:w="1491" w:type="dxa"/>
+            <w:tcBorders>
+              <w:top w:val="single" w:sz="4" w:space="0" w:color="auto"/>
+              <w:left w:val="single" w:sz="4" w:space="0" w:color="auto"/>
+              <w:bottom w:val="single" w:sz="4" w:space="0" w:color="auto"/>
+              <w:right w:val="single" w:sz="4" w:space="0" w:color="auto"/>
+            </w:tcBorders>
+            <w:hideMark/>
+          </w:tcPr>
+          <w:p>
+            <w:pPr>
+              <w:rPr>
+                <w:sz w:val="24"/>
+                <w:szCs w:val="24"/>
+              </w:rPr>
+            </w:pPr>
+            <w:r>
+              <w:rPr>
+                <w:sz w:val="24"/>
+                <w:szCs w:val="24"/>
+              </w:rPr>
+              <w:t>2</w:t>
+            </w:r>
+          </w:p>
+        </w:tc>
+        <w:tc>
+          <w:tcPr>
+            <w:tcW w:w="1654" w:type="dxa"/>
+            <w:tcBorders>
+              <w:top w:val="single" w:sz="4" w:space="0" w:color="auto"/>
+              <w:left w:val="single" w:sz="4" w:space="0" w:color="auto"/>
+              <w:bottom w:val="single" w:sz="4" w:space="0" w:color="auto"/>
+              <w:right w:val="single" w:sz="4" w:space="0" w:color="auto"/>
+            </w:tcBorders>
+            <w:hideMark/>
+          </w:tcPr>
+          <w:p>
+            <w:pPr>
+              <w:rPr>
+                <w:sz w:val="24"/>
+                <w:szCs w:val="24"/>
+              </w:rPr>
+            </w:pPr>
+            <w:r>
+              <w:rPr>
+                <w:sz w:val="24"/>
+                <w:szCs w:val="24"/>
+              </w:rPr>
+              <w:t>9</w:t>
+            </w:r>
+            <w:r>
+              <w:rPr>
+                <w:sz w:val="24"/>
+                <w:szCs w:val="24"/>
+              </w:rPr>
+              <w:t>06</w:t>
+            </w:r>
+            <w:r>
+              <w:rPr>
+                <w:sz w:val="24"/>
+                <w:szCs w:val="24"/>
+              </w:rPr>
+              <w:t>6</w:t>
+            </w:r>
+          </w:p>
+        </w:tc>
+      </w:tr>
+      <w:tr>
+        <w:trPr>
+          <w:trHeight w:val="349"/>
+        </w:trPr>
+        <w:tc>
+          <w:tcPr>
+            <w:tcW w:w="1491" w:type="dxa"/>
+            <w:tcBorders>
+              <w:top w:val="single" w:sz="4" w:space="0" w:color="auto"/>
+              <w:left w:val="single" w:sz="4" w:space="0" w:color="auto"/>
+              <w:bottom w:val="single" w:sz="4" w:space="0" w:color="auto"/>
+              <w:right w:val="single" w:sz="4" w:space="0" w:color="auto"/>
+            </w:tcBorders>
+            <w:hideMark/>
+          </w:tcPr>
+          <w:p>
+            <w:pPr>
+              <w:rPr>
+                <w:sz w:val="24"/>
+                <w:szCs w:val="24"/>
+              </w:rPr>
+            </w:pPr>
+            <w:r>
+              <w:rPr>
+                <w:sz w:val="24"/>
+                <w:szCs w:val="24"/>
+              </w:rPr>
+              <w:t>4</w:t>
+            </w:r>
+          </w:p>
+        </w:tc>
+        <w:tc>
+          <w:tcPr>
+            <w:tcW w:w="1654" w:type="dxa"/>
+            <w:tcBorders>
+              <w:top w:val="single" w:sz="4" w:space="0" w:color="auto"/>
+              <w:left w:val="single" w:sz="4" w:space="0" w:color="auto"/>
+              <w:bottom w:val="single" w:sz="4" w:space="0" w:color="auto"/>
+              <w:right w:val="single" w:sz="4" w:space="0" w:color="auto"/>
+            </w:tcBorders>
+            <w:hideMark/>
+          </w:tcPr>
+          <w:p>
+            <w:pPr>
+              <w:rPr>
+                <w:sz w:val="24"/>
+                <w:szCs w:val="24"/>
+              </w:rPr>
+            </w:pPr>
+            <w:r>
+              <w:rPr>
+                <w:sz w:val="24"/>
+                <w:szCs w:val="24"/>
+              </w:rPr>
+              <w:t>9067</w:t>
+            </w:r>
+          </w:p>
+        </w:tc>
+      </w:tr>
+      <w:tr>
+        <w:trPr>
+          <w:trHeight w:val="349"/>
+        </w:trPr>
+        <w:tc>
+          <w:tcPr>
+            <w:tcW w:w="1491" w:type="dxa"/>
+            <w:tcBorders>
+              <w:top w:val="single" w:sz="4" w:space="0" w:color="auto"/>
+              <w:left w:val="single" w:sz="4" w:space="0" w:color="auto"/>
+              <w:bottom w:val="single" w:sz="4" w:space="0" w:color="auto"/>
+              <w:right w:val="single" w:sz="4" w:space="0" w:color="auto"/>
+            </w:tcBorders>
+            <w:hideMark/>
+          </w:tcPr>
+          <w:p>
+            <w:pPr>
+              <w:rPr>
+                <w:sz w:val="24"/>
+                <w:szCs w:val="24"/>
+              </w:rPr>
+            </w:pPr>
+            <w:r>
+              <w:rPr>
+                <w:sz w:val="24"/>
+                <w:szCs w:val="24"/>
+              </w:rPr>
+              <w:t>8</w:t>
+            </w:r>
+          </w:p>
+        </w:tc>
+        <w:tc>
+          <w:tcPr>
+            <w:tcW w:w="1654" w:type="dxa"/>
+            <w:tcBorders>
+              <w:top w:val="single" w:sz="4" w:space="0" w:color="auto"/>
+              <w:left w:val="single" w:sz="4" w:space="0" w:color="auto"/>
+              <w:bottom w:val="single" w:sz="4" w:space="0" w:color="auto"/>
+              <w:right w:val="single" w:sz="4" w:space="0" w:color="auto"/>
+            </w:tcBorders>
+            <w:hideMark/>
+          </w:tcPr>
+          <w:p>
+            <w:pPr>
+              <w:rPr>
+                <w:sz w:val="24"/>
+                <w:szCs w:val="24"/>
+              </w:rPr>
+            </w:pPr>
+            <w:r>
+              <w:rPr>
+                <w:sz w:val="24"/>
+                <w:szCs w:val="24"/>
+              </w:rPr>
+              <w:t>9063</w:t>
+            </w:r>
+          </w:p>
+        </w:tc>
+      </w:tr>
+      <w:tr>
+        <w:trPr>
+          <w:trHeight w:val="349"/>
+        </w:trPr>
+        <w:tc>
+          <w:tcPr>
+            <w:tcW w:w="1491" w:type="dxa"/>
+            <w:tcBorders>
+              <w:top w:val="single" w:sz="4" w:space="0" w:color="auto"/>
+              <w:left w:val="single" w:sz="4" w:space="0" w:color="auto"/>
+              <w:bottom w:val="single" w:sz="4" w:space="0" w:color="auto"/>
+              <w:right w:val="single" w:sz="4" w:space="0" w:color="auto"/>
+            </w:tcBorders>
+            <w:hideMark/>
+          </w:tcPr>
+          <w:p>
+            <w:pPr>
+              <w:rPr>
+                <w:sz w:val="24"/>
+                <w:szCs w:val="24"/>
+              </w:rPr>
+            </w:pPr>
+            <w:r>
+              <w:rPr>
+                <w:sz w:val="24"/>
+                <w:szCs w:val="24"/>
+              </w:rPr>
+              <w:t>16</w:t>
+            </w:r>
+          </w:p>
+        </w:tc>
+        <w:tc>
+          <w:tcPr>
+            <w:tcW w:w="1654" w:type="dxa"/>
+            <w:tcBorders>
+              <w:top w:val="single" w:sz="4" w:space="0" w:color="auto"/>
+              <w:left w:val="single" w:sz="4" w:space="0" w:color="auto"/>
+              <w:bottom w:val="single" w:sz="4" w:space="0" w:color="auto"/>
+              <w:right w:val="single" w:sz="4" w:space="0" w:color="auto"/>
+            </w:tcBorders>
+            <w:hideMark/>
+          </w:tcPr>
+          <w:p>
+            <w:pPr>
+              <w:rPr>
+                <w:sz w:val="24"/>
+                <w:szCs w:val="24"/>
+              </w:rPr>
+            </w:pPr>
+            <w:r>
+              <w:rPr>
+                <w:sz w:val="24"/>
+                <w:szCs w:val="24"/>
+              </w:rPr>
+              <w:t>9071</w:t>
+            </w:r>
+          </w:p>
+        </w:tc>
+      </w:tr>
+      <w:tr>
+        <w:trPr>
+          <w:trHeight w:val="349"/>
+        </w:trPr>
+        <w:tc>
+          <w:tcPr>
+            <w:tcW w:w="1491" w:type="dxa"/>
+            <w:tcBorders>
+              <w:top w:val="single" w:sz="4" w:space="0" w:color="auto"/>
+              <w:left w:val="single" w:sz="4" w:space="0" w:color="auto"/>
+              <w:bottom w:val="single" w:sz="4" w:space="0" w:color="auto"/>
+              <w:right w:val="single" w:sz="4" w:space="0" w:color="auto"/>
+            </w:tcBorders>
+            <w:hideMark/>
+          </w:tcPr>
+          <w:p>
+            <w:pPr>
+              <w:rPr>
+                <w:sz w:val="24"/>
+                <w:szCs w:val="24"/>
+              </w:rPr>
+            </w:pPr>
+            <w:r>
+              <w:rPr>
+                <w:sz w:val="24"/>
+                <w:szCs w:val="24"/>
+              </w:rPr>
+              <w:t>32</w:t>
+            </w:r>
+          </w:p>
+        </w:tc>
+        <w:tc>
+          <w:tcPr>
+            <w:tcW w:w="1654" w:type="dxa"/>
+            <w:tcBorders>
+              <w:top w:val="single" w:sz="4" w:space="0" w:color="auto"/>
+              <w:left w:val="single" w:sz="4" w:space="0" w:color="auto"/>
+              <w:bottom w:val="single" w:sz="4" w:space="0" w:color="auto"/>
+              <w:right w:val="single" w:sz="4" w:space="0" w:color="auto"/>
+            </w:tcBorders>
+            <w:hideMark/>
+          </w:tcPr>
+          <w:p>
+            <w:pPr>
+              <w:rPr>
+                <w:sz w:val="24"/>
+                <w:szCs w:val="24"/>
+              </w:rPr>
+            </w:pPr>
+            <w:r>
+              <w:rPr>
+                <w:sz w:val="24"/>
+                <w:szCs w:val="24"/>
+              </w:rPr>
+              <w:t>9085</w:t>
+            </w:r>
+          </w:p>
+        </w:tc>
+      </w:tr>
+    </w:tbl>
+    <w:p>
+      <w:pPr>
+        <w:pStyle w:val="ListParagraph"/>
+        <w:spacing w:line="256" w:lineRule="auto"/>
+        <w:ind w:left="1440"/>
+        <w:rPr>
+          <w:sz w:val="24"/>
+          <w:szCs w:val="24"/>
+        </w:rPr>
+      </w:pPr>
+    </w:p>
+    <w:p>
+      <w:pPr>
+        <w:pStyle w:val="ListParagraph"/>
+        <w:numPr>
+          <w:ilvl w:val="1"/>
+          <w:numId w:val="1"/>
+        </w:numPr>
+        <w:spacing w:line="256" w:lineRule="auto"/>
+        <w:rPr>
+          <w:sz w:val="24"/>
+          <w:szCs w:val="24"/>
+        </w:rPr>
+      </w:pPr>
+      <w:r>
+        <w:rPr>
+          <w:sz w:val="24"/>
+          <w:szCs w:val="24"/>
+        </w:rPr>
+        <w:t>Running Vector_mult</w:t>
+      </w:r>
+      <w:r>
+        <w:rPr>
+          <w:sz w:val="24"/>
+          <w:szCs w:val="24"/>
+        </w:rPr>
+        <w:t>iply</w:t>
+      </w:r>
+      <w:r>
+        <w:rPr>
+          <w:sz w:val="24"/>
+          <w:szCs w:val="24"/>
+        </w:rPr>
+        <w:t xml:space="preserve"> gives the following times</w:t>
+      </w:r>
+    </w:p>
+    <w:tbl>
+      <w:tblPr>
+        <w:tblStyle w:val="TableGrid"/>
+        <w:tblW w:w="0" w:type="auto"/>
+        <w:tblInd w:w="1080" w:type="dxa"/>
+        <w:tblLook w:val="04A0" w:firstRow="1" w:lastRow="0" w:firstColumn="1" w:lastColumn="0" w:noHBand="0" w:noVBand="1"/>
+      </w:tblPr>
+      <w:tblGrid>
+        <w:gridCol w:w="1491"/>
+        <w:gridCol w:w="1654"/>
+      </w:tblGrid>
+      <w:tr>
+        <w:trPr>
+          <w:trHeight w:val="349"/>
+        </w:trPr>
+        <w:tc>
+          <w:tcPr>
+            <w:tcW w:w="1491" w:type="dxa"/>
+            <w:tcBorders>
+              <w:top w:val="single" w:sz="4" w:space="0" w:color="auto"/>
+              <w:left w:val="single" w:sz="4" w:space="0" w:color="auto"/>
+              <w:bottom w:val="single" w:sz="4" w:space="0" w:color="auto"/>
+              <w:right w:val="single" w:sz="4" w:space="0" w:color="auto"/>
+            </w:tcBorders>
+            <w:hideMark/>
+          </w:tcPr>
+          <w:p>
+            <w:pPr>
+              <w:rPr>
+                <w:sz w:val="24"/>
+                <w:szCs w:val="24"/>
+              </w:rPr>
+            </w:pPr>
+            <w:r>
+              <w:rPr>
+                <w:sz w:val="24"/>
+                <w:szCs w:val="24"/>
+              </w:rPr>
+              <w:t>Threads</w:t>
+            </w:r>
+          </w:p>
+        </w:tc>
+        <w:tc>
+          <w:tcPr>
+            <w:tcW w:w="1654" w:type="dxa"/>
+            <w:tcBorders>
+              <w:top w:val="single" w:sz="4" w:space="0" w:color="auto"/>
+              <w:left w:val="single" w:sz="4" w:space="0" w:color="auto"/>
+              <w:bottom w:val="single" w:sz="4" w:space="0" w:color="auto"/>
+              <w:right w:val="single" w:sz="4" w:space="0" w:color="auto"/>
+            </w:tcBorders>
+            <w:hideMark/>
+          </w:tcPr>
+          <w:p>
+            <w:pPr>
+              <w:rPr>
+                <w:sz w:val="24"/>
+                <w:szCs w:val="24"/>
+              </w:rPr>
+            </w:pPr>
+            <w:r>
+              <w:rPr>
+                <w:sz w:val="24"/>
+                <w:szCs w:val="24"/>
+              </w:rPr>
+              <w:t>Time (micro-s)</w:t>
+            </w:r>
+          </w:p>
+        </w:tc>
+      </w:tr>
+      <w:tr>
+        <w:trPr>
+          <w:trHeight w:val="349"/>
+        </w:trPr>
+        <w:tc>
+          <w:tcPr>
+            <w:tcW w:w="1491" w:type="dxa"/>
+            <w:tcBorders>
+              <w:top w:val="single" w:sz="4" w:space="0" w:color="auto"/>
+              <w:left w:val="single" w:sz="4" w:space="0" w:color="auto"/>
+              <w:bottom w:val="single" w:sz="4" w:space="0" w:color="auto"/>
+              <w:right w:val="single" w:sz="4" w:space="0" w:color="auto"/>
+            </w:tcBorders>
+            <w:hideMark/>
+          </w:tcPr>
+          <w:p>
+            <w:pPr>
+              <w:rPr>
+                <w:sz w:val="24"/>
+                <w:szCs w:val="24"/>
+              </w:rPr>
+            </w:pPr>
+            <w:r>
+              <w:rPr>
+                <w:sz w:val="24"/>
+                <w:szCs w:val="24"/>
+              </w:rPr>
+              <w:t>1</w:t>
+            </w:r>
+          </w:p>
+        </w:tc>
+        <w:tc>
+          <w:tcPr>
+            <w:tcW w:w="1654" w:type="dxa"/>
+            <w:tcBorders>
+              <w:top w:val="single" w:sz="4" w:space="0" w:color="auto"/>
+              <w:left w:val="single" w:sz="4" w:space="0" w:color="auto"/>
+              <w:bottom w:val="single" w:sz="4" w:space="0" w:color="auto"/>
+              <w:right w:val="single" w:sz="4" w:space="0" w:color="auto"/>
+            </w:tcBorders>
+            <w:hideMark/>
+          </w:tcPr>
+          <w:p>
+            <w:pPr>
+              <w:rPr>
+                <w:sz w:val="24"/>
+                <w:szCs w:val="24"/>
+              </w:rPr>
+            </w:pPr>
+            <w:r>
+              <w:rPr>
+                <w:sz w:val="24"/>
+                <w:szCs w:val="24"/>
+              </w:rPr>
+              <w:t>26</w:t>
+            </w:r>
+          </w:p>
+        </w:tc>
+      </w:tr>
+      <w:tr>
+        <w:trPr>
+          <w:trHeight w:val="368"/>
+        </w:trPr>
+        <w:tc>
+          <w:tcPr>
+            <w:tcW w:w="1491" w:type="dxa"/>
+            <w:tcBorders>
+              <w:top w:val="single" w:sz="4" w:space="0" w:color="auto"/>
+              <w:left w:val="single" w:sz="4" w:space="0" w:color="auto"/>
+              <w:bottom w:val="single" w:sz="4" w:space="0" w:color="auto"/>
+              <w:right w:val="single" w:sz="4" w:space="0" w:color="auto"/>
+            </w:tcBorders>
+            <w:hideMark/>
+          </w:tcPr>
+          <w:p>
+            <w:pPr>
+              <w:rPr>
+                <w:sz w:val="24"/>
+                <w:szCs w:val="24"/>
+              </w:rPr>
+            </w:pPr>
+            <w:r>
+              <w:rPr>
+                <w:sz w:val="24"/>
+                <w:szCs w:val="24"/>
+              </w:rPr>
+              <w:t>2</w:t>
+            </w:r>
+          </w:p>
+        </w:tc>
+        <w:tc>
+          <w:tcPr>
+            <w:tcW w:w="1654" w:type="dxa"/>
+            <w:tcBorders>
+              <w:top w:val="single" w:sz="4" w:space="0" w:color="auto"/>
+              <w:left w:val="single" w:sz="4" w:space="0" w:color="auto"/>
+              <w:bottom w:val="single" w:sz="4" w:space="0" w:color="auto"/>
+              <w:right w:val="single" w:sz="4" w:space="0" w:color="auto"/>
+            </w:tcBorders>
+            <w:hideMark/>
+          </w:tcPr>
+          <w:p>
+            <w:pPr>
+              <w:rPr>
+                <w:sz w:val="24"/>
+                <w:szCs w:val="24"/>
+              </w:rPr>
+            </w:pPr>
+            <w:r>
+              <w:rPr>
+                <w:sz w:val="24"/>
+                <w:szCs w:val="24"/>
+              </w:rPr>
+              <w:t>27</w:t>
+            </w:r>
+          </w:p>
+        </w:tc>
+      </w:tr>
+      <w:tr>
+        <w:trPr>
+          <w:trHeight w:val="349"/>
+        </w:trPr>
+        <w:tc>
+          <w:tcPr>
+            <w:tcW w:w="1491" w:type="dxa"/>
+            <w:tcBorders>
+              <w:top w:val="single" w:sz="4" w:space="0" w:color="auto"/>
+              <w:left w:val="single" w:sz="4" w:space="0" w:color="auto"/>
+              <w:bottom w:val="single" w:sz="4" w:space="0" w:color="auto"/>
+              <w:right w:val="single" w:sz="4" w:space="0" w:color="auto"/>
+            </w:tcBorders>
+            <w:hideMark/>
+          </w:tcPr>
+          <w:p>
+            <w:pPr>
+              <w:rPr>
+                <w:sz w:val="24"/>
+                <w:szCs w:val="24"/>
+              </w:rPr>
+            </w:pPr>
+            <w:r>
+              <w:rPr>
+                <w:sz w:val="24"/>
+                <w:szCs w:val="24"/>
+              </w:rPr>
+              <w:t>4</w:t>
+            </w:r>
+          </w:p>
+        </w:tc>
+        <w:tc>
+          <w:tcPr>
+            <w:tcW w:w="1654" w:type="dxa"/>
+            <w:tcBorders>
+              <w:top w:val="single" w:sz="4" w:space="0" w:color="auto"/>
+              <w:left w:val="single" w:sz="4" w:space="0" w:color="auto"/>
+              <w:bottom w:val="single" w:sz="4" w:space="0" w:color="auto"/>
+              <w:right w:val="single" w:sz="4" w:space="0" w:color="auto"/>
+            </w:tcBorders>
+            <w:hideMark/>
+          </w:tcPr>
+          <w:p>
+            <w:pPr>
+              <w:rPr>
+                <w:sz w:val="24"/>
+                <w:szCs w:val="24"/>
+              </w:rPr>
+            </w:pPr>
+            <w:r>
+              <w:rPr>
+                <w:sz w:val="24"/>
+                <w:szCs w:val="24"/>
+              </w:rPr>
+              <w:t>28</w:t>
+            </w:r>
+          </w:p>
+        </w:tc>
+      </w:tr>
+      <w:tr>
+        <w:trPr>
+          <w:trHeight w:val="349"/>
+        </w:trPr>
+        <w:tc>
+          <w:tcPr>
+            <w:tcW w:w="1491" w:type="dxa"/>
+            <w:tcBorders>
+              <w:top w:val="single" w:sz="4" w:space="0" w:color="auto"/>
+              <w:left w:val="single" w:sz="4" w:space="0" w:color="auto"/>
+              <w:bottom w:val="single" w:sz="4" w:space="0" w:color="auto"/>
+              <w:right w:val="single" w:sz="4" w:space="0" w:color="auto"/>
+            </w:tcBorders>
+            <w:hideMark/>
+          </w:tcPr>
+          <w:p>
+            <w:pPr>
+              <w:rPr>
+                <w:sz w:val="24"/>
+                <w:szCs w:val="24"/>
+              </w:rPr>
+            </w:pPr>
+            <w:r>
+              <w:rPr>
+                <w:sz w:val="24"/>
+                <w:szCs w:val="24"/>
+              </w:rPr>
+              <w:t>8</w:t>
+            </w:r>
+          </w:p>
+        </w:tc>
+        <w:tc>
+          <w:tcPr>
+            <w:tcW w:w="1654" w:type="dxa"/>
+            <w:tcBorders>
+              <w:top w:val="single" w:sz="4" w:space="0" w:color="auto"/>
+              <w:left w:val="single" w:sz="4" w:space="0" w:color="auto"/>
+              <w:bottom w:val="single" w:sz="4" w:space="0" w:color="auto"/>
+              <w:right w:val="single" w:sz="4" w:space="0" w:color="auto"/>
+            </w:tcBorders>
+            <w:hideMark/>
+          </w:tcPr>
+          <w:p>
+            <w:pPr>
+              <w:rPr>
+                <w:sz w:val="24"/>
+                <w:szCs w:val="24"/>
+              </w:rPr>
+            </w:pPr>
+            <w:r>
+              <w:rPr>
+                <w:sz w:val="24"/>
+                <w:szCs w:val="24"/>
+              </w:rPr>
+              <w:t>27</w:t>
+            </w:r>
+          </w:p>
+        </w:tc>
+      </w:tr>
+      <w:tr>
+        <w:trPr>
+          <w:trHeight w:val="349"/>
+        </w:trPr>
+        <w:tc>
+          <w:tcPr>
+            <w:tcW w:w="1491" w:type="dxa"/>
+            <w:tcBorders>
+              <w:top w:val="single" w:sz="4" w:space="0" w:color="auto"/>
+              <w:left w:val="single" w:sz="4" w:space="0" w:color="auto"/>
+              <w:bottom w:val="single" w:sz="4" w:space="0" w:color="auto"/>
+              <w:right w:val="single" w:sz="4" w:space="0" w:color="auto"/>
+            </w:tcBorders>
+            <w:hideMark/>
+          </w:tcPr>
+          <w:p>
+            <w:pPr>
+              <w:rPr>
+                <w:sz w:val="24"/>
+                <w:szCs w:val="24"/>
+              </w:rPr>
+            </w:pPr>
+            <w:r>
+              <w:rPr>
+                <w:sz w:val="24"/>
+                <w:szCs w:val="24"/>
+              </w:rPr>
+              <w:t>16</w:t>
+            </w:r>
+          </w:p>
+        </w:tc>
+        <w:tc>
+          <w:tcPr>
+            <w:tcW w:w="1654" w:type="dxa"/>
+            <w:tcBorders>
+              <w:top w:val="single" w:sz="4" w:space="0" w:color="auto"/>
+              <w:left w:val="single" w:sz="4" w:space="0" w:color="auto"/>
+              <w:bottom w:val="single" w:sz="4" w:space="0" w:color="auto"/>
+              <w:right w:val="single" w:sz="4" w:space="0" w:color="auto"/>
+            </w:tcBorders>
+            <w:hideMark/>
+          </w:tcPr>
+          <w:p>
+            <w:pPr>
+              <w:rPr>
+                <w:sz w:val="24"/>
+                <w:szCs w:val="24"/>
+              </w:rPr>
+            </w:pPr>
+            <w:r>
+              <w:rPr>
+                <w:sz w:val="24"/>
+                <w:szCs w:val="24"/>
+              </w:rPr>
+              <w:t>31</w:t>
+            </w:r>
+          </w:p>
+        </w:tc>
+      </w:tr>
+      <w:tr>
+        <w:trPr>
+          <w:trHeight w:val="349"/>
+        </w:trPr>
+        <w:tc>
+          <w:tcPr>
+            <w:tcW w:w="1491" w:type="dxa"/>
+            <w:tcBorders>
+              <w:top w:val="single" w:sz="4" w:space="0" w:color="auto"/>
+              <w:left w:val="single" w:sz="4" w:space="0" w:color="auto"/>
+              <w:bottom w:val="single" w:sz="4" w:space="0" w:color="auto"/>
+              <w:right w:val="single" w:sz="4" w:space="0" w:color="auto"/>
+            </w:tcBorders>
+            <w:hideMark/>
+          </w:tcPr>
+          <w:p>
+            <w:pPr>
+              <w:rPr>
+                <w:sz w:val="24"/>
+                <w:szCs w:val="24"/>
+              </w:rPr>
+            </w:pPr>
+            <w:r>
+              <w:rPr>
+                <w:sz w:val="24"/>
+                <w:szCs w:val="24"/>
+              </w:rPr>
+              <w:t>32</w:t>
+            </w:r>
+          </w:p>
+        </w:tc>
+        <w:tc>
+          <w:tcPr>
+            <w:tcW w:w="1654" w:type="dxa"/>
+            <w:tcBorders>
+              <w:top w:val="single" w:sz="4" w:space="0" w:color="auto"/>
+              <w:left w:val="single" w:sz="4" w:space="0" w:color="auto"/>
+              <w:bottom w:val="single" w:sz="4" w:space="0" w:color="auto"/>
+              <w:right w:val="single" w:sz="4" w:space="0" w:color="auto"/>
+            </w:tcBorders>
+            <w:hideMark/>
+          </w:tcPr>
+          <w:p>
+            <w:pPr>
+              <w:rPr>
+                <w:sz w:val="24"/>
+                <w:szCs w:val="24"/>
+              </w:rPr>
+            </w:pPr>
+            <w:r>
+              <w:rPr>
+                <w:sz w:val="24"/>
+                <w:szCs w:val="24"/>
+              </w:rPr>
+              <w:t>59</w:t>
+            </w:r>
+          </w:p>
+        </w:tc>
+      </w:tr>
+    </w:tbl>
+    <w:p>
+      <w:pPr>
+        <w:pStyle w:val="ListParagraph"/>
+        <w:spacing w:line="256" w:lineRule="auto"/>
+        <w:ind w:left="1440"/>
+        <w:rPr>
+          <w:sz w:val="24"/>
+          <w:szCs w:val="24"/>
+        </w:rPr>
+      </w:pPr>
+    </w:p>
+    <w:p>
+      <w:pPr>
+        <w:rPr>
+          <w:sz w:val="24"/>
+          <w:szCs w:val="24"/>
+          <w:u w:val="single"/>
+        </w:rPr>
+      </w:pPr>
+    </w:p>
+    <w:p>
+      <w:pPr>
+        <w:rPr>
+          <w:sz w:val="24"/>
+          <w:szCs w:val="24"/>
+          <w:u w:val="single"/>
+        </w:rPr>
+      </w:pPr>
+    </w:p>
+    <w:p>
+      <w:pPr>
+        <w:rPr>
+          <w:sz w:val="24"/>
+          <w:szCs w:val="24"/>
+          <w:u w:val="single"/>
+        </w:rPr>
+      </w:pPr>
+    </w:p>
+    <w:p>
+      <w:pPr>
+        <w:rPr>
+          <w:sz w:val="24"/>
+          <w:szCs w:val="24"/>
+          <w:u w:val="single"/>
+        </w:rPr>
+      </w:pPr>
+    </w:p>
+    <w:p>
+      <w:pPr>
+        <w:rPr>
+          <w:sz w:val="24"/>
+          <w:szCs w:val="24"/>
+          <w:u w:val="single"/>
+        </w:rPr>
+      </w:pPr>
+    </w:p>
+    <w:p>
+      <w:pPr>
+        <w:pStyle w:val="ListParagraph"/>
+        <w:numPr>
+          <w:ilvl w:val="0"/>
+          <w:numId w:val="1"/>
+        </w:numPr>
+        <w:spacing w:line="256" w:lineRule="auto"/>
+        <w:rPr>
+          <w:sz w:val="24"/>
+          <w:szCs w:val="24"/>
+        </w:rPr>
+      </w:pPr>
+      <w:r>
+        <w:rPr>
+          <w:sz w:val="24"/>
+          <w:szCs w:val="24"/>
+        </w:rPr>
+        <w:t>Benchmarks</w:t>
+      </w:r>
+      <w:r>
+        <w:rPr>
+          <w:sz w:val="24"/>
+          <w:szCs w:val="24"/>
+        </w:rPr>
+        <w:t xml:space="preserve"> pthread</w:t>
+      </w:r>
+    </w:p>
+    <w:p>
+      <w:pPr>
+        <w:pStyle w:val="ListParagraph"/>
+        <w:numPr>
+          <w:ilvl w:val="1"/>
+          <w:numId w:val="1"/>
+        </w:numPr>
+        <w:spacing w:line="256" w:lineRule="auto"/>
+        <w:rPr>
+          <w:sz w:val="24"/>
+          <w:szCs w:val="24"/>
+        </w:rPr>
+      </w:pPr>
+      <w:r>
+        <w:rPr>
+          <w:sz w:val="24"/>
+          <w:szCs w:val="24"/>
+        </w:rPr>
+        <w:t>Running Parallel_cal gives the following times</w:t>
+      </w:r>
+    </w:p>
+    <w:tbl>
+      <w:tblPr>
+        <w:tblStyle w:val="TableGrid"/>
+        <w:tblW w:w="0" w:type="auto"/>
+        <w:tblInd w:w="1080" w:type="dxa"/>
+        <w:tblLook w:val="04A0" w:firstRow="1" w:lastRow="0" w:firstColumn="1" w:lastColumn="0" w:noHBand="0" w:noVBand="1"/>
+      </w:tblPr>
+      <w:tblGrid>
+        <w:gridCol w:w="1491"/>
+        <w:gridCol w:w="1654"/>
+      </w:tblGrid>
+      <w:tr>
+        <w:trPr>
+          <w:trHeight w:val="349"/>
+        </w:trPr>
+        <w:tc>
+          <w:tcPr>
+            <w:tcW w:w="1491" w:type="dxa"/>
+            <w:tcBorders>
+              <w:top w:val="single" w:sz="4" w:space="0" w:color="auto"/>
+              <w:left w:val="single" w:sz="4" w:space="0" w:color="auto"/>
+              <w:bottom w:val="single" w:sz="4" w:space="0" w:color="auto"/>
+              <w:right w:val="single" w:sz="4" w:space="0" w:color="auto"/>
+            </w:tcBorders>
+            <w:hideMark/>
+          </w:tcPr>
+          <w:p>
+            <w:pPr>
+              <w:rPr>
+                <w:sz w:val="24"/>
+                <w:szCs w:val="24"/>
+              </w:rPr>
+            </w:pPr>
+            <w:r>
+              <w:rPr>
+                <w:sz w:val="24"/>
+                <w:szCs w:val="24"/>
+              </w:rPr>
+              <w:t>Threads</w:t>
+            </w:r>
+          </w:p>
+        </w:tc>
+        <w:tc>
+          <w:tcPr>
+            <w:tcW w:w="1654" w:type="dxa"/>
+            <w:tcBorders>
+              <w:top w:val="single" w:sz="4" w:space="0" w:color="auto"/>
+              <w:left w:val="single" w:sz="4" w:space="0" w:color="auto"/>
+              <w:bottom w:val="single" w:sz="4" w:space="0" w:color="auto"/>
+              <w:right w:val="single" w:sz="4" w:space="0" w:color="auto"/>
+            </w:tcBorders>
+            <w:hideMark/>
+          </w:tcPr>
+          <w:p>
+            <w:pPr>
+              <w:rPr>
+                <w:sz w:val="24"/>
+                <w:szCs w:val="24"/>
+              </w:rPr>
+            </w:pPr>
+            <w:r>
+              <w:rPr>
+                <w:sz w:val="24"/>
+                <w:szCs w:val="24"/>
+              </w:rPr>
+              <w:t>Time (micro-s)</w:t>
+            </w:r>
+          </w:p>
+        </w:tc>
+      </w:tr>
+      <w:tr>
+        <w:trPr>
+          <w:trHeight w:val="349"/>
+        </w:trPr>
+        <w:tc>
+          <w:tcPr>
+            <w:tcW w:w="1491" w:type="dxa"/>
+            <w:tcBorders>
+              <w:top w:val="single" w:sz="4" w:space="0" w:color="auto"/>
+              <w:left w:val="single" w:sz="4" w:space="0" w:color="auto"/>
+              <w:bottom w:val="single" w:sz="4" w:space="0" w:color="auto"/>
+              <w:right w:val="single" w:sz="4" w:space="0" w:color="auto"/>
+            </w:tcBorders>
+            <w:hideMark/>
+          </w:tcPr>
+          <w:p>
+            <w:pPr>
+              <w:rPr>
+                <w:sz w:val="24"/>
+                <w:szCs w:val="24"/>
+              </w:rPr>
+            </w:pPr>
+            <w:r>
+              <w:rPr>
+                <w:sz w:val="24"/>
+                <w:szCs w:val="24"/>
+              </w:rPr>
+              <w:t>1</w:t>
+            </w:r>
+          </w:p>
+        </w:tc>
+        <w:tc>
+          <w:tcPr>
+            <w:tcW w:w="1654" w:type="dxa"/>
+            <w:tcBorders>
+              <w:top w:val="single" w:sz="4" w:space="0" w:color="auto"/>
+              <w:left w:val="single" w:sz="4" w:space="0" w:color="auto"/>
+              <w:bottom w:val="single" w:sz="4" w:space="0" w:color="auto"/>
+              <w:right w:val="single" w:sz="4" w:space="0" w:color="auto"/>
+            </w:tcBorders>
+            <w:hideMark/>
+          </w:tcPr>
+          <w:p>
+            <w:pPr>
+              <w:rPr>
+                <w:sz w:val="24"/>
+                <w:szCs w:val="24"/>
+              </w:rPr>
+            </w:pPr>
+            <w:r>
+              <w:rPr>
+                <w:sz w:val="24"/>
+                <w:szCs w:val="24"/>
+              </w:rPr>
+              <w:t>2524</w:t>
+            </w:r>
+          </w:p>
+        </w:tc>
+      </w:tr>
+      <w:tr>
+        <w:trPr>
+          <w:trHeight w:val="368"/>
+        </w:trPr>
+        <w:tc>
+          <w:tcPr>
+            <w:tcW w:w="1491" w:type="dxa"/>
+            <w:tcBorders>
+              <w:top w:val="single" w:sz="4" w:space="0" w:color="auto"/>
+              <w:left w:val="single" w:sz="4" w:space="0" w:color="auto"/>
+              <w:bottom w:val="single" w:sz="4" w:space="0" w:color="auto"/>
+              <w:right w:val="single" w:sz="4" w:space="0" w:color="auto"/>
+            </w:tcBorders>
+            <w:hideMark/>
+          </w:tcPr>
+          <w:p>
+            <w:pPr>
+              <w:rPr>
+                <w:sz w:val="24"/>
+                <w:szCs w:val="24"/>
+              </w:rPr>
+            </w:pPr>
+            <w:r>
+              <w:rPr>
+                <w:sz w:val="24"/>
+                <w:szCs w:val="24"/>
+              </w:rPr>
+              <w:t>2</w:t>
+            </w:r>
+          </w:p>
+        </w:tc>
+        <w:tc>
+          <w:tcPr>
+            <w:tcW w:w="1654" w:type="dxa"/>
+            <w:tcBorders>
+              <w:top w:val="single" w:sz="4" w:space="0" w:color="auto"/>
+              <w:left w:val="single" w:sz="4" w:space="0" w:color="auto"/>
+              <w:bottom w:val="single" w:sz="4" w:space="0" w:color="auto"/>
+              <w:right w:val="single" w:sz="4" w:space="0" w:color="auto"/>
+            </w:tcBorders>
+            <w:hideMark/>
+          </w:tcPr>
+          <w:p>
+            <w:pPr>
+              <w:rPr>
+                <w:sz w:val="24"/>
+                <w:szCs w:val="24"/>
+              </w:rPr>
+            </w:pPr>
+            <w:r>
+              <w:rPr>
+                <w:sz w:val="24"/>
+                <w:szCs w:val="24"/>
+              </w:rPr>
+              <w:t>1643</w:t>
+            </w:r>
+          </w:p>
+        </w:tc>
+      </w:tr>
+      <w:tr>
+        <w:trPr>
+          <w:trHeight w:val="349"/>
+        </w:trPr>
+        <w:tc>
+          <w:tcPr>
+            <w:tcW w:w="1491" w:type="dxa"/>
+            <w:tcBorders>
+              <w:top w:val="single" w:sz="4" w:space="0" w:color="auto"/>
+              <w:left w:val="single" w:sz="4" w:space="0" w:color="auto"/>
+              <w:bottom w:val="single" w:sz="4" w:space="0" w:color="auto"/>
+              <w:right w:val="single" w:sz="4" w:space="0" w:color="auto"/>
+            </w:tcBorders>
+            <w:hideMark/>
+          </w:tcPr>
+          <w:p>
+            <w:pPr>
+              <w:rPr>
+                <w:sz w:val="24"/>
+                <w:szCs w:val="24"/>
+              </w:rPr>
+            </w:pPr>
+            <w:r>
+              <w:rPr>
+                <w:sz w:val="24"/>
+                <w:szCs w:val="24"/>
+              </w:rPr>
+              <w:t>4</w:t>
+            </w:r>
+          </w:p>
+        </w:tc>
+        <w:tc>
+          <w:tcPr>
+            <w:tcW w:w="1654" w:type="dxa"/>
+            <w:tcBorders>
+              <w:top w:val="single" w:sz="4" w:space="0" w:color="auto"/>
+              <w:left w:val="single" w:sz="4" w:space="0" w:color="auto"/>
+              <w:bottom w:val="single" w:sz="4" w:space="0" w:color="auto"/>
+              <w:right w:val="single" w:sz="4" w:space="0" w:color="auto"/>
+            </w:tcBorders>
+            <w:hideMark/>
+          </w:tcPr>
+          <w:p>
+            <w:pPr>
+              <w:rPr>
+                <w:sz w:val="24"/>
+                <w:szCs w:val="24"/>
+              </w:rPr>
+            </w:pPr>
+            <w:r>
+              <w:rPr>
+                <w:sz w:val="24"/>
+                <w:szCs w:val="24"/>
+              </w:rPr>
+              <w:t>1054</w:t>
+            </w:r>
+          </w:p>
+        </w:tc>
+      </w:tr>
+      <w:tr>
+        <w:trPr>
+          <w:trHeight w:val="349"/>
+        </w:trPr>
+        <w:tc>
+          <w:tcPr>
+            <w:tcW w:w="1491" w:type="dxa"/>
+            <w:tcBorders>
+              <w:top w:val="single" w:sz="4" w:space="0" w:color="auto"/>
+              <w:left w:val="single" w:sz="4" w:space="0" w:color="auto"/>
+              <w:bottom w:val="single" w:sz="4" w:space="0" w:color="auto"/>
+              <w:right w:val="single" w:sz="4" w:space="0" w:color="auto"/>
+            </w:tcBorders>
+            <w:hideMark/>
+          </w:tcPr>
+          <w:p>
+            <w:pPr>
+              <w:rPr>
+                <w:sz w:val="24"/>
+                <w:szCs w:val="24"/>
+              </w:rPr>
+            </w:pPr>
+            <w:r>
+              <w:rPr>
+                <w:sz w:val="24"/>
+                <w:szCs w:val="24"/>
+              </w:rPr>
+              <w:t>8</w:t>
+            </w:r>
+          </w:p>
+        </w:tc>
+        <w:tc>
+          <w:tcPr>
+            <w:tcW w:w="1654" w:type="dxa"/>
+            <w:tcBorders>
+              <w:top w:val="single" w:sz="4" w:space="0" w:color="auto"/>
+              <w:left w:val="single" w:sz="4" w:space="0" w:color="auto"/>
+              <w:bottom w:val="single" w:sz="4" w:space="0" w:color="auto"/>
+              <w:right w:val="single" w:sz="4" w:space="0" w:color="auto"/>
+            </w:tcBorders>
+            <w:hideMark/>
+          </w:tcPr>
+          <w:p>
+            <w:pPr>
+              <w:rPr>
+                <w:sz w:val="24"/>
+                <w:szCs w:val="24"/>
+              </w:rPr>
+            </w:pPr>
+            <w:r>
+              <w:rPr>
+                <w:sz w:val="24"/>
+                <w:szCs w:val="24"/>
+              </w:rPr>
+              <w:t>660</w:t>
+            </w:r>
+          </w:p>
+        </w:tc>
+      </w:tr>
+      <w:tr>
+        <w:trPr>
+          <w:trHeight w:val="349"/>
+        </w:trPr>
+        <w:tc>
+          <w:tcPr>
+            <w:tcW w:w="1491" w:type="dxa"/>
+            <w:tcBorders>
+              <w:top w:val="single" w:sz="4" w:space="0" w:color="auto"/>
+              <w:left w:val="single" w:sz="4" w:space="0" w:color="auto"/>
+              <w:bottom w:val="single" w:sz="4" w:space="0" w:color="auto"/>
+              <w:right w:val="single" w:sz="4" w:space="0" w:color="auto"/>
+            </w:tcBorders>
+            <w:hideMark/>
+          </w:tcPr>
+          <w:p>
+            <w:pPr>
+              <w:rPr>
+                <w:sz w:val="24"/>
+                <w:szCs w:val="24"/>
+              </w:rPr>
+            </w:pPr>
+            <w:r>
+              <w:rPr>
+                <w:sz w:val="24"/>
+                <w:szCs w:val="24"/>
+              </w:rPr>
+              <w:t>16</w:t>
+            </w:r>
+          </w:p>
+        </w:tc>
+        <w:tc>
+          <w:tcPr>
+            <w:tcW w:w="1654" w:type="dxa"/>
+            <w:tcBorders>
+              <w:top w:val="single" w:sz="4" w:space="0" w:color="auto"/>
+              <w:left w:val="single" w:sz="4" w:space="0" w:color="auto"/>
+              <w:bottom w:val="single" w:sz="4" w:space="0" w:color="auto"/>
+              <w:right w:val="single" w:sz="4" w:space="0" w:color="auto"/>
+            </w:tcBorders>
+            <w:hideMark/>
+          </w:tcPr>
+          <w:p>
+            <w:pPr>
+              <w:rPr>
+                <w:sz w:val="24"/>
+                <w:szCs w:val="24"/>
+              </w:rPr>
+            </w:pPr>
+            <w:r>
+              <w:rPr>
+                <w:sz w:val="24"/>
+                <w:szCs w:val="24"/>
+              </w:rPr>
+              <w:t>555</w:t>
+            </w:r>
+          </w:p>
+        </w:tc>
+      </w:tr>
+      <w:tr>
+        <w:trPr>
+          <w:trHeight w:val="349"/>
+        </w:trPr>
+        <w:tc>
+          <w:tcPr>
+            <w:tcW w:w="1491" w:type="dxa"/>
+            <w:tcBorders>
+              <w:top w:val="single" w:sz="4" w:space="0" w:color="auto"/>
+              <w:left w:val="single" w:sz="4" w:space="0" w:color="auto"/>
+              <w:bottom w:val="single" w:sz="4" w:space="0" w:color="auto"/>
+              <w:right w:val="single" w:sz="4" w:space="0" w:color="auto"/>
+            </w:tcBorders>
+            <w:hideMark/>
+          </w:tcPr>
+          <w:p>
+            <w:pPr>
+              <w:rPr>
+                <w:sz w:val="24"/>
+                <w:szCs w:val="24"/>
+              </w:rPr>
+            </w:pPr>
+            <w:r>
+              <w:rPr>
+                <w:sz w:val="24"/>
+                <w:szCs w:val="24"/>
+              </w:rPr>
+              <w:t>32</w:t>
+            </w:r>
+          </w:p>
+        </w:tc>
+        <w:tc>
+          <w:tcPr>
+            <w:tcW w:w="1654" w:type="dxa"/>
+            <w:tcBorders>
+              <w:top w:val="single" w:sz="4" w:space="0" w:color="auto"/>
+              <w:left w:val="single" w:sz="4" w:space="0" w:color="auto"/>
+              <w:bottom w:val="single" w:sz="4" w:space="0" w:color="auto"/>
+              <w:right w:val="single" w:sz="4" w:space="0" w:color="auto"/>
+            </w:tcBorders>
+            <w:hideMark/>
+          </w:tcPr>
+          <w:p>
+            <w:pPr>
+              <w:rPr>
+                <w:sz w:val="24"/>
+                <w:szCs w:val="24"/>
+              </w:rPr>
+            </w:pPr>
+            <w:r>
+              <w:rPr>
+                <w:sz w:val="24"/>
+                <w:szCs w:val="24"/>
+              </w:rPr>
+              <w:t>526</w:t>
+            </w:r>
+          </w:p>
+        </w:tc>
+      </w:tr>
+    </w:tbl>
+    <w:p>
+      <w:pPr>
+        <w:rPr>
+          <w:sz w:val="24"/>
+          <w:szCs w:val="24"/>
+        </w:rPr>
+      </w:pPr>
+      <w:r>
+        <w:rPr>
+          <w:sz w:val="24"/>
+          <w:szCs w:val="24"/>
+        </w:rPr>
+        <w:t>User threads here are much slower than kernel threads probably because they split up the time within one process while the kernel threads use up multiple processer time slots, functioning as light weight processes. Only light-weight processes can run in true parallel.</w:t>
+      </w:r>
+    </w:p>
+    <w:p>
+      <w:pPr>
+        <w:pStyle w:val="ListParagraph"/>
+        <w:numPr>
+          <w:ilvl w:val="0"/>
+          <w:numId w:val="6"/>
+        </w:numPr>
+        <w:spacing w:line="256" w:lineRule="auto"/>
+        <w:rPr>
+          <w:sz w:val="24"/>
+          <w:szCs w:val="24"/>
+        </w:rPr>
+      </w:pPr>
+      <w:r>
+        <w:rPr>
+          <w:sz w:val="24"/>
+          <w:szCs w:val="24"/>
+        </w:rPr>
+        <w:t xml:space="preserve">Running </w:t>
+      </w:r>
+      <w:r>
+        <w:rPr>
+          <w:sz w:val="24"/>
+          <w:szCs w:val="24"/>
+        </w:rPr>
+        <w:t>External</w:t>
+      </w:r>
+      <w:r>
+        <w:rPr>
+          <w:sz w:val="24"/>
+          <w:szCs w:val="24"/>
+        </w:rPr>
+        <w:t>_cal gives the following times</w:t>
+      </w:r>
+    </w:p>
+    <w:tbl>
+      <w:tblPr>
+        <w:tblStyle w:val="TableGrid"/>
+        <w:tblW w:w="0" w:type="auto"/>
+        <w:tblInd w:w="1080" w:type="dxa"/>
+        <w:tblLook w:val="04A0" w:firstRow="1" w:lastRow="0" w:firstColumn="1" w:lastColumn="0" w:noHBand="0" w:noVBand="1"/>
+      </w:tblPr>
+      <w:tblGrid>
+        <w:gridCol w:w="1491"/>
+        <w:gridCol w:w="1654"/>
+      </w:tblGrid>
+      <w:tr>
+        <w:trPr>
+          <w:trHeight w:val="349"/>
+        </w:trPr>
+        <w:tc>
+          <w:tcPr>
+            <w:tcW w:w="1491" w:type="dxa"/>
+            <w:tcBorders>
+              <w:top w:val="single" w:sz="4" w:space="0" w:color="auto"/>
+              <w:left w:val="single" w:sz="4" w:space="0" w:color="auto"/>
+              <w:bottom w:val="single" w:sz="4" w:space="0" w:color="auto"/>
+              <w:right w:val="single" w:sz="4" w:space="0" w:color="auto"/>
+            </w:tcBorders>
+            <w:hideMark/>
+          </w:tcPr>
+          <w:p>
+            <w:pPr>
+              <w:rPr>
+                <w:sz w:val="24"/>
+                <w:szCs w:val="24"/>
+              </w:rPr>
+            </w:pPr>
+            <w:r>
+              <w:rPr>
+                <w:sz w:val="24"/>
+                <w:szCs w:val="24"/>
+              </w:rPr>
+              <w:t>Threads</w:t>
+            </w:r>
+          </w:p>
+        </w:tc>
+        <w:tc>
+          <w:tcPr>
+            <w:tcW w:w="1654" w:type="dxa"/>
+            <w:tcBorders>
+              <w:top w:val="single" w:sz="4" w:space="0" w:color="auto"/>
+              <w:left w:val="single" w:sz="4" w:space="0" w:color="auto"/>
+              <w:bottom w:val="single" w:sz="4" w:space="0" w:color="auto"/>
+              <w:right w:val="single" w:sz="4" w:space="0" w:color="auto"/>
+            </w:tcBorders>
+            <w:hideMark/>
+          </w:tcPr>
+          <w:p>
+            <w:pPr>
+              <w:rPr>
+                <w:sz w:val="24"/>
+                <w:szCs w:val="24"/>
+              </w:rPr>
+            </w:pPr>
+            <w:r>
+              <w:rPr>
+                <w:sz w:val="24"/>
+                <w:szCs w:val="24"/>
+              </w:rPr>
+              <w:t>Time (micro-s)</w:t>
+            </w:r>
+          </w:p>
+        </w:tc>
+      </w:tr>
+      <w:tr>
+        <w:trPr>
+          <w:trHeight w:val="349"/>
+        </w:trPr>
+        <w:tc>
+          <w:tcPr>
+            <w:tcW w:w="1491" w:type="dxa"/>
+            <w:tcBorders>
+              <w:top w:val="single" w:sz="4" w:space="0" w:color="auto"/>
+              <w:left w:val="single" w:sz="4" w:space="0" w:color="auto"/>
+              <w:bottom w:val="single" w:sz="4" w:space="0" w:color="auto"/>
+              <w:right w:val="single" w:sz="4" w:space="0" w:color="auto"/>
+            </w:tcBorders>
+            <w:hideMark/>
+          </w:tcPr>
+          <w:p>
+            <w:pPr>
+              <w:rPr>
+                <w:sz w:val="24"/>
+                <w:szCs w:val="24"/>
+              </w:rPr>
+            </w:pPr>
+            <w:r>
+              <w:rPr>
+                <w:sz w:val="24"/>
+                <w:szCs w:val="24"/>
+              </w:rPr>
+              <w:t>1</w:t>
+            </w:r>
+          </w:p>
+        </w:tc>
+        <w:tc>
+          <w:tcPr>
+            <w:tcW w:w="1654" w:type="dxa"/>
+            <w:tcBorders>
+              <w:top w:val="single" w:sz="4" w:space="0" w:color="auto"/>
+              <w:left w:val="single" w:sz="4" w:space="0" w:color="auto"/>
+              <w:bottom w:val="single" w:sz="4" w:space="0" w:color="auto"/>
+              <w:right w:val="single" w:sz="4" w:space="0" w:color="auto"/>
+            </w:tcBorders>
+            <w:hideMark/>
+          </w:tcPr>
+          <w:p>
+            <w:pPr>
+              <w:rPr>
+                <w:sz w:val="24"/>
+                <w:szCs w:val="24"/>
+              </w:rPr>
+            </w:pPr>
+            <w:r>
+              <w:rPr>
+                <w:sz w:val="24"/>
+                <w:szCs w:val="24"/>
+              </w:rPr>
+              <w:t>9552</w:t>
+            </w:r>
+          </w:p>
+        </w:tc>
+      </w:tr>
+      <w:tr>
+        <w:trPr>
+          <w:trHeight w:val="368"/>
+        </w:trPr>
+        <w:tc>
+          <w:tcPr>
+            <w:tcW w:w="1491" w:type="dxa"/>
+            <w:tcBorders>
+              <w:top w:val="single" w:sz="4" w:space="0" w:color="auto"/>
+              <w:left w:val="single" w:sz="4" w:space="0" w:color="auto"/>
+              <w:bottom w:val="single" w:sz="4" w:space="0" w:color="auto"/>
+              <w:right w:val="single" w:sz="4" w:space="0" w:color="auto"/>
+            </w:tcBorders>
+            <w:hideMark/>
+          </w:tcPr>
+          <w:p>
+            <w:pPr>
+              <w:rPr>
+                <w:sz w:val="24"/>
+                <w:szCs w:val="24"/>
+              </w:rPr>
+            </w:pPr>
+            <w:r>
+              <w:rPr>
+                <w:sz w:val="24"/>
+                <w:szCs w:val="24"/>
+              </w:rPr>
+              <w:t>2</w:t>
+            </w:r>
+          </w:p>
+        </w:tc>
+        <w:tc>
+          <w:tcPr>
+            <w:tcW w:w="1654" w:type="dxa"/>
+            <w:tcBorders>
+              <w:top w:val="single" w:sz="4" w:space="0" w:color="auto"/>
+              <w:left w:val="single" w:sz="4" w:space="0" w:color="auto"/>
+              <w:bottom w:val="single" w:sz="4" w:space="0" w:color="auto"/>
+              <w:right w:val="single" w:sz="4" w:space="0" w:color="auto"/>
+            </w:tcBorders>
+            <w:hideMark/>
+          </w:tcPr>
+          <w:p>
+            <w:pPr>
+              <w:rPr>
+                <w:sz w:val="24"/>
+                <w:szCs w:val="24"/>
+              </w:rPr>
+            </w:pPr>
+            <w:r>
+              <w:rPr>
+                <w:sz w:val="24"/>
+                <w:szCs w:val="24"/>
+              </w:rPr>
+              <w:t>5226</w:t>
+            </w:r>
+          </w:p>
+        </w:tc>
+      </w:tr>
+      <w:tr>
+        <w:trPr>
+          <w:trHeight w:val="349"/>
+        </w:trPr>
+        <w:tc>
+          <w:tcPr>
+            <w:tcW w:w="1491" w:type="dxa"/>
+            <w:tcBorders>
+              <w:top w:val="single" w:sz="4" w:space="0" w:color="auto"/>
+              <w:left w:val="single" w:sz="4" w:space="0" w:color="auto"/>
+              <w:bottom w:val="single" w:sz="4" w:space="0" w:color="auto"/>
+              <w:right w:val="single" w:sz="4" w:space="0" w:color="auto"/>
+            </w:tcBorders>
+            <w:hideMark/>
+          </w:tcPr>
+          <w:p>
+            <w:pPr>
+              <w:rPr>
+                <w:sz w:val="24"/>
+                <w:szCs w:val="24"/>
+              </w:rPr>
+            </w:pPr>
+            <w:r>
+              <w:rPr>
+                <w:sz w:val="24"/>
+                <w:szCs w:val="24"/>
+              </w:rPr>
+              <w:t>4</w:t>
+            </w:r>
+          </w:p>
+        </w:tc>
+        <w:tc>
+          <w:tcPr>
+            <w:tcW w:w="1654" w:type="dxa"/>
+            <w:tcBorders>
+              <w:top w:val="single" w:sz="4" w:space="0" w:color="auto"/>
+              <w:left w:val="single" w:sz="4" w:space="0" w:color="auto"/>
+              <w:bottom w:val="single" w:sz="4" w:space="0" w:color="auto"/>
+              <w:right w:val="single" w:sz="4" w:space="0" w:color="auto"/>
+            </w:tcBorders>
+            <w:hideMark/>
+          </w:tcPr>
+          <w:p>
+            <w:pPr>
+              <w:rPr>
+                <w:sz w:val="24"/>
+                <w:szCs w:val="24"/>
+              </w:rPr>
+            </w:pPr>
+            <w:r>
+              <w:rPr>
+                <w:sz w:val="24"/>
+                <w:szCs w:val="24"/>
+              </w:rPr>
+              <w:t>4293</w:t>
+            </w:r>
+          </w:p>
+        </w:tc>
+      </w:tr>
+      <w:tr>
+        <w:trPr>
+          <w:trHeight w:val="349"/>
+        </w:trPr>
+        <w:tc>
+          <w:tcPr>
+            <w:tcW w:w="1491" w:type="dxa"/>
+            <w:tcBorders>
+              <w:top w:val="single" w:sz="4" w:space="0" w:color="auto"/>
+              <w:left w:val="single" w:sz="4" w:space="0" w:color="auto"/>
+              <w:bottom w:val="single" w:sz="4" w:space="0" w:color="auto"/>
+              <w:right w:val="single" w:sz="4" w:space="0" w:color="auto"/>
+            </w:tcBorders>
+            <w:hideMark/>
+          </w:tcPr>
+          <w:p>
+            <w:pPr>
+              <w:rPr>
+                <w:sz w:val="24"/>
+                <w:szCs w:val="24"/>
+              </w:rPr>
+            </w:pPr>
+            <w:r>
+              <w:rPr>
+                <w:sz w:val="24"/>
+                <w:szCs w:val="24"/>
+              </w:rPr>
+              <w:t>8</w:t>
+            </w:r>
+          </w:p>
+        </w:tc>
+        <w:tc>
+          <w:tcPr>
+            <w:tcW w:w="1654" w:type="dxa"/>
+            <w:tcBorders>
+              <w:top w:val="single" w:sz="4" w:space="0" w:color="auto"/>
+              <w:left w:val="single" w:sz="4" w:space="0" w:color="auto"/>
+              <w:bottom w:val="single" w:sz="4" w:space="0" w:color="auto"/>
+              <w:right w:val="single" w:sz="4" w:space="0" w:color="auto"/>
+            </w:tcBorders>
+            <w:hideMark/>
+          </w:tcPr>
+          <w:p>
+            <w:pPr>
+              <w:rPr>
+                <w:sz w:val="24"/>
+                <w:szCs w:val="24"/>
+              </w:rPr>
+            </w:pPr>
+            <w:r>
+              <w:rPr>
+                <w:sz w:val="24"/>
+                <w:szCs w:val="24"/>
+              </w:rPr>
+              <w:t>3887</w:t>
+            </w:r>
+          </w:p>
+        </w:tc>
+      </w:tr>
+      <w:tr>
+        <w:trPr>
+          <w:trHeight w:val="349"/>
+        </w:trPr>
+        <w:tc>
+          <w:tcPr>
+            <w:tcW w:w="1491" w:type="dxa"/>
+            <w:tcBorders>
+              <w:top w:val="single" w:sz="4" w:space="0" w:color="auto"/>
+              <w:left w:val="single" w:sz="4" w:space="0" w:color="auto"/>
+              <w:bottom w:val="single" w:sz="4" w:space="0" w:color="auto"/>
+              <w:right w:val="single" w:sz="4" w:space="0" w:color="auto"/>
+            </w:tcBorders>
+            <w:hideMark/>
+          </w:tcPr>
+          <w:p>
+            <w:pPr>
+              <w:rPr>
+                <w:sz w:val="24"/>
+                <w:szCs w:val="24"/>
+              </w:rPr>
+            </w:pPr>
+            <w:r>
+              <w:rPr>
+                <w:sz w:val="24"/>
+                <w:szCs w:val="24"/>
+              </w:rPr>
+              <w:t>16</w:t>
+            </w:r>
+          </w:p>
+        </w:tc>
+        <w:tc>
+          <w:tcPr>
+            <w:tcW w:w="1654" w:type="dxa"/>
+            <w:tcBorders>
+              <w:top w:val="single" w:sz="4" w:space="0" w:color="auto"/>
+              <w:left w:val="single" w:sz="4" w:space="0" w:color="auto"/>
+              <w:bottom w:val="single" w:sz="4" w:space="0" w:color="auto"/>
+              <w:right w:val="single" w:sz="4" w:space="0" w:color="auto"/>
+            </w:tcBorders>
+            <w:hideMark/>
+          </w:tcPr>
+          <w:p>
+            <w:pPr>
+              <w:rPr>
+                <w:sz w:val="24"/>
+                <w:szCs w:val="24"/>
+              </w:rPr>
+            </w:pPr>
+            <w:r>
+              <w:rPr>
+                <w:sz w:val="24"/>
+                <w:szCs w:val="24"/>
+              </w:rPr>
+              <w:t>3518</w:t>
+            </w:r>
+          </w:p>
+        </w:tc>
+      </w:tr>
+      <w:tr>
+        <w:trPr>
+          <w:trHeight w:val="349"/>
+        </w:trPr>
+        <w:tc>
+          <w:tcPr>
+            <w:tcW w:w="1491" w:type="dxa"/>
+            <w:tcBorders>
+              <w:top w:val="single" w:sz="4" w:space="0" w:color="auto"/>
+              <w:left w:val="single" w:sz="4" w:space="0" w:color="auto"/>
+              <w:bottom w:val="single" w:sz="4" w:space="0" w:color="auto"/>
+              <w:right w:val="single" w:sz="4" w:space="0" w:color="auto"/>
+            </w:tcBorders>
+            <w:hideMark/>
+          </w:tcPr>
+          <w:p>
+            <w:pPr>
+              <w:rPr>
+                <w:sz w:val="24"/>
+                <w:szCs w:val="24"/>
+              </w:rPr>
+            </w:pPr>
+            <w:r>
+              <w:rPr>
+                <w:sz w:val="24"/>
+                <w:szCs w:val="24"/>
+              </w:rPr>
+              <w:t>32</w:t>
+            </w:r>
+          </w:p>
+        </w:tc>
+        <w:tc>
+          <w:tcPr>
+            <w:tcW w:w="1654" w:type="dxa"/>
+            <w:tcBorders>
+              <w:top w:val="single" w:sz="4" w:space="0" w:color="auto"/>
+              <w:left w:val="single" w:sz="4" w:space="0" w:color="auto"/>
+              <w:bottom w:val="single" w:sz="4" w:space="0" w:color="auto"/>
+              <w:right w:val="single" w:sz="4" w:space="0" w:color="auto"/>
+            </w:tcBorders>
+            <w:hideMark/>
+          </w:tcPr>
+          <w:p>
+            <w:pPr>
+              <w:rPr>
+                <w:sz w:val="24"/>
+                <w:szCs w:val="24"/>
+              </w:rPr>
+            </w:pPr>
+            <w:r>
+              <w:rPr>
+                <w:sz w:val="24"/>
+                <w:szCs w:val="24"/>
+              </w:rPr>
+              <w:t>3547</w:t>
+            </w:r>
+          </w:p>
+        </w:tc>
+      </w:tr>
+    </w:tbl>
+    <w:p>
+      <w:pPr>
+        <w:spacing w:line="256" w:lineRule="auto"/>
+        <w:rPr>
+          <w:sz w:val="24"/>
+          <w:szCs w:val="24"/>
+        </w:rPr>
+      </w:pPr>
+      <w:r>
+        <w:rPr>
+          <w:sz w:val="24"/>
+          <w:szCs w:val="24"/>
+        </w:rPr>
+        <w:t>The file IO time will be the same for both user and kernel threads, but once again the ability to parallel compute any information outside the critical section will provide a faster computation time, which can only be achieved by kernel threads.</w:t>
+      </w:r>
+    </w:p>
+    <w:p>
+      <w:pPr>
+        <w:pStyle w:val="ListParagraph"/>
+        <w:numPr>
+          <w:ilvl w:val="0"/>
+          <w:numId w:val="6"/>
+        </w:numPr>
+        <w:spacing w:line="256" w:lineRule="auto"/>
+        <w:rPr>
+          <w:sz w:val="24"/>
+          <w:szCs w:val="24"/>
+        </w:rPr>
+      </w:pPr>
+      <w:r>
+        <w:rPr>
+          <w:sz w:val="24"/>
+          <w:szCs w:val="24"/>
+        </w:rPr>
+        <w:t xml:space="preserve">Running </w:t>
+      </w:r>
+      <w:r>
+        <w:rPr>
+          <w:sz w:val="24"/>
+          <w:szCs w:val="24"/>
+        </w:rPr>
+        <w:t>Vector_mult</w:t>
+      </w:r>
+      <w:r>
+        <w:rPr>
+          <w:sz w:val="24"/>
+          <w:szCs w:val="24"/>
+        </w:rPr>
+        <w:t>iply</w:t>
+      </w:r>
+      <w:r>
+        <w:rPr>
+          <w:sz w:val="24"/>
+          <w:szCs w:val="24"/>
+        </w:rPr>
+        <w:t xml:space="preserve"> gives the following times</w:t>
+      </w:r>
+    </w:p>
+    <w:tbl>
+      <w:tblPr>
+        <w:tblStyle w:val="TableGrid"/>
+        <w:tblW w:w="0" w:type="auto"/>
+        <w:tblInd w:w="1080" w:type="dxa"/>
+        <w:tblLook w:val="04A0" w:firstRow="1" w:lastRow="0" w:firstColumn="1" w:lastColumn="0" w:noHBand="0" w:noVBand="1"/>
+      </w:tblPr>
+      <w:tblGrid>
+        <w:gridCol w:w="1491"/>
+        <w:gridCol w:w="1654"/>
+      </w:tblGrid>
+      <w:tr>
+        <w:trPr>
+          <w:trHeight w:val="349"/>
+        </w:trPr>
+        <w:tc>
+          <w:tcPr>
+            <w:tcW w:w="1491" w:type="dxa"/>
+            <w:tcBorders>
+              <w:top w:val="single" w:sz="4" w:space="0" w:color="auto"/>
+              <w:left w:val="single" w:sz="4" w:space="0" w:color="auto"/>
+              <w:bottom w:val="single" w:sz="4" w:space="0" w:color="auto"/>
+              <w:right w:val="single" w:sz="4" w:space="0" w:color="auto"/>
+            </w:tcBorders>
+            <w:hideMark/>
+          </w:tcPr>
+          <w:p>
+            <w:pPr>
+              <w:rPr>
+                <w:sz w:val="24"/>
+                <w:szCs w:val="24"/>
+              </w:rPr>
+            </w:pPr>
+            <w:r>
+              <w:rPr>
+                <w:sz w:val="24"/>
+                <w:szCs w:val="24"/>
+              </w:rPr>
+              <w:t>Threads</w:t>
+            </w:r>
+          </w:p>
+        </w:tc>
+        <w:tc>
+          <w:tcPr>
+            <w:tcW w:w="1654" w:type="dxa"/>
+            <w:tcBorders>
+              <w:top w:val="single" w:sz="4" w:space="0" w:color="auto"/>
+              <w:left w:val="single" w:sz="4" w:space="0" w:color="auto"/>
+              <w:bottom w:val="single" w:sz="4" w:space="0" w:color="auto"/>
+              <w:right w:val="single" w:sz="4" w:space="0" w:color="auto"/>
+            </w:tcBorders>
+            <w:hideMark/>
+          </w:tcPr>
+          <w:p>
+            <w:pPr>
+              <w:rPr>
+                <w:sz w:val="24"/>
+                <w:szCs w:val="24"/>
+              </w:rPr>
+            </w:pPr>
+            <w:r>
+              <w:rPr>
+                <w:sz w:val="24"/>
+                <w:szCs w:val="24"/>
+              </w:rPr>
+              <w:t>Time (micro-s)</w:t>
+            </w:r>
+          </w:p>
+        </w:tc>
+      </w:tr>
+      <w:tr>
+        <w:trPr>
+          <w:trHeight w:val="349"/>
+        </w:trPr>
+        <w:tc>
+          <w:tcPr>
+            <w:tcW w:w="1491" w:type="dxa"/>
+            <w:tcBorders>
+              <w:top w:val="single" w:sz="4" w:space="0" w:color="auto"/>
+              <w:left w:val="single" w:sz="4" w:space="0" w:color="auto"/>
+              <w:bottom w:val="single" w:sz="4" w:space="0" w:color="auto"/>
+              <w:right w:val="single" w:sz="4" w:space="0" w:color="auto"/>
+            </w:tcBorders>
+            <w:hideMark/>
+          </w:tcPr>
+          <w:p>
+            <w:pPr>
+              <w:rPr>
+                <w:sz w:val="24"/>
+                <w:szCs w:val="24"/>
+              </w:rPr>
+            </w:pPr>
+            <w:r>
+              <w:rPr>
+                <w:sz w:val="24"/>
+                <w:szCs w:val="24"/>
+              </w:rPr>
+              <w:t>1</w:t>
+            </w:r>
+          </w:p>
+        </w:tc>
+        <w:tc>
+          <w:tcPr>
+            <w:tcW w:w="1654" w:type="dxa"/>
+            <w:tcBorders>
+              <w:top w:val="single" w:sz="4" w:space="0" w:color="auto"/>
+              <w:left w:val="single" w:sz="4" w:space="0" w:color="auto"/>
+              <w:bottom w:val="single" w:sz="4" w:space="0" w:color="auto"/>
+              <w:right w:val="single" w:sz="4" w:space="0" w:color="auto"/>
+            </w:tcBorders>
+            <w:hideMark/>
+          </w:tcPr>
+          <w:p>
+            <w:pPr>
+              <w:rPr>
+                <w:sz w:val="24"/>
+                <w:szCs w:val="24"/>
+              </w:rPr>
+            </w:pPr>
+            <w:r>
+              <w:rPr>
+                <w:sz w:val="24"/>
+                <w:szCs w:val="24"/>
+              </w:rPr>
+              <w:t>49</w:t>
+            </w:r>
+          </w:p>
+        </w:tc>
+      </w:tr>
+      <w:tr>
+        <w:trPr>
+          <w:trHeight w:val="368"/>
+        </w:trPr>
+        <w:tc>
+          <w:tcPr>
+            <w:tcW w:w="1491" w:type="dxa"/>
+            <w:tcBorders>
+              <w:top w:val="single" w:sz="4" w:space="0" w:color="auto"/>
+              <w:left w:val="single" w:sz="4" w:space="0" w:color="auto"/>
+              <w:bottom w:val="single" w:sz="4" w:space="0" w:color="auto"/>
+              <w:right w:val="single" w:sz="4" w:space="0" w:color="auto"/>
+            </w:tcBorders>
+            <w:hideMark/>
+          </w:tcPr>
+          <w:p>
+            <w:pPr>
+              <w:rPr>
+                <w:sz w:val="24"/>
+                <w:szCs w:val="24"/>
+              </w:rPr>
+            </w:pPr>
+            <w:r>
+              <w:rPr>
+                <w:sz w:val="24"/>
+                <w:szCs w:val="24"/>
+              </w:rPr>
+              <w:t>2</w:t>
+            </w:r>
+          </w:p>
+        </w:tc>
+        <w:tc>
+          <w:tcPr>
+            <w:tcW w:w="1654" w:type="dxa"/>
+            <w:tcBorders>
+              <w:top w:val="single" w:sz="4" w:space="0" w:color="auto"/>
+              <w:left w:val="single" w:sz="4" w:space="0" w:color="auto"/>
+              <w:bottom w:val="single" w:sz="4" w:space="0" w:color="auto"/>
+              <w:right w:val="single" w:sz="4" w:space="0" w:color="auto"/>
+            </w:tcBorders>
+            <w:hideMark/>
+          </w:tcPr>
+          <w:p>
+            <w:pPr>
+              <w:rPr>
+                <w:sz w:val="24"/>
+                <w:szCs w:val="24"/>
+              </w:rPr>
+            </w:pPr>
+            <w:r>
+              <w:rPr>
+                <w:sz w:val="24"/>
+                <w:szCs w:val="24"/>
+              </w:rPr>
+              <w:t>1</w:t>
+            </w:r>
+            <w:r>
+              <w:rPr>
+                <w:sz w:val="24"/>
+                <w:szCs w:val="24"/>
+              </w:rPr>
+              <w:t>06</w:t>
+            </w:r>
+          </w:p>
+        </w:tc>
+      </w:tr>
+      <w:tr>
+        <w:trPr>
+          <w:trHeight w:val="349"/>
+        </w:trPr>
+        <w:tc>
+          <w:tcPr>
+            <w:tcW w:w="1491" w:type="dxa"/>
+            <w:tcBorders>
+              <w:top w:val="single" w:sz="4" w:space="0" w:color="auto"/>
+              <w:left w:val="single" w:sz="4" w:space="0" w:color="auto"/>
+              <w:bottom w:val="single" w:sz="4" w:space="0" w:color="auto"/>
+              <w:right w:val="single" w:sz="4" w:space="0" w:color="auto"/>
+            </w:tcBorders>
+            <w:hideMark/>
+          </w:tcPr>
+          <w:p>
+            <w:pPr>
+              <w:rPr>
+                <w:sz w:val="24"/>
+                <w:szCs w:val="24"/>
+              </w:rPr>
+            </w:pPr>
+            <w:r>
+              <w:rPr>
+                <w:sz w:val="24"/>
+                <w:szCs w:val="24"/>
+              </w:rPr>
+              <w:t>4</w:t>
+            </w:r>
+          </w:p>
+        </w:tc>
+        <w:tc>
+          <w:tcPr>
+            <w:tcW w:w="1654" w:type="dxa"/>
+            <w:tcBorders>
+              <w:top w:val="single" w:sz="4" w:space="0" w:color="auto"/>
+              <w:left w:val="single" w:sz="4" w:space="0" w:color="auto"/>
+              <w:bottom w:val="single" w:sz="4" w:space="0" w:color="auto"/>
+              <w:right w:val="single" w:sz="4" w:space="0" w:color="auto"/>
+            </w:tcBorders>
+            <w:hideMark/>
+          </w:tcPr>
+          <w:p>
+            <w:pPr>
+              <w:rPr>
+                <w:sz w:val="24"/>
+                <w:szCs w:val="24"/>
+              </w:rPr>
+            </w:pPr>
+            <w:r>
+              <w:rPr>
+                <w:sz w:val="24"/>
+                <w:szCs w:val="24"/>
+              </w:rPr>
+              <w:t>355</w:t>
+            </w:r>
+          </w:p>
+        </w:tc>
+      </w:tr>
+      <w:tr>
+        <w:trPr>
+          <w:trHeight w:val="349"/>
+        </w:trPr>
+        <w:tc>
+          <w:tcPr>
+            <w:tcW w:w="1491" w:type="dxa"/>
+            <w:tcBorders>
+              <w:top w:val="single" w:sz="4" w:space="0" w:color="auto"/>
+              <w:left w:val="single" w:sz="4" w:space="0" w:color="auto"/>
+              <w:bottom w:val="single" w:sz="4" w:space="0" w:color="auto"/>
+              <w:right w:val="single" w:sz="4" w:space="0" w:color="auto"/>
+            </w:tcBorders>
+            <w:hideMark/>
+          </w:tcPr>
+          <w:p>
+            <w:pPr>
+              <w:rPr>
+                <w:sz w:val="24"/>
+                <w:szCs w:val="24"/>
+              </w:rPr>
+            </w:pPr>
+            <w:r>
+              <w:rPr>
+                <w:sz w:val="24"/>
+                <w:szCs w:val="24"/>
+              </w:rPr>
+              <w:t>8</w:t>
+            </w:r>
+          </w:p>
+        </w:tc>
+        <w:tc>
+          <w:tcPr>
+            <w:tcW w:w="1654" w:type="dxa"/>
+            <w:tcBorders>
+              <w:top w:val="single" w:sz="4" w:space="0" w:color="auto"/>
+              <w:left w:val="single" w:sz="4" w:space="0" w:color="auto"/>
+              <w:bottom w:val="single" w:sz="4" w:space="0" w:color="auto"/>
+              <w:right w:val="single" w:sz="4" w:space="0" w:color="auto"/>
+            </w:tcBorders>
+            <w:hideMark/>
+          </w:tcPr>
+          <w:p>
+            <w:pPr>
+              <w:rPr>
+                <w:sz w:val="24"/>
+                <w:szCs w:val="24"/>
+              </w:rPr>
+            </w:pPr>
+            <w:r>
+              <w:rPr>
+                <w:sz w:val="24"/>
+                <w:szCs w:val="24"/>
+              </w:rPr>
+              <w:t>376</w:t>
+            </w:r>
+          </w:p>
+        </w:tc>
+      </w:tr>
+      <w:tr>
+        <w:trPr>
+          <w:trHeight w:val="349"/>
+        </w:trPr>
+        <w:tc>
+          <w:tcPr>
+            <w:tcW w:w="1491" w:type="dxa"/>
+            <w:tcBorders>
+              <w:top w:val="single" w:sz="4" w:space="0" w:color="auto"/>
+              <w:left w:val="single" w:sz="4" w:space="0" w:color="auto"/>
+              <w:bottom w:val="single" w:sz="4" w:space="0" w:color="auto"/>
+              <w:right w:val="single" w:sz="4" w:space="0" w:color="auto"/>
+            </w:tcBorders>
+            <w:hideMark/>
+          </w:tcPr>
+          <w:p>
+            <w:pPr>
+              <w:rPr>
+                <w:sz w:val="24"/>
+                <w:szCs w:val="24"/>
+              </w:rPr>
+            </w:pPr>
+            <w:r>
+              <w:rPr>
+                <w:sz w:val="24"/>
+                <w:szCs w:val="24"/>
+              </w:rPr>
+              <w:t>16</w:t>
+            </w:r>
+          </w:p>
+        </w:tc>
+        <w:tc>
+          <w:tcPr>
+            <w:tcW w:w="1654" w:type="dxa"/>
+            <w:tcBorders>
+              <w:top w:val="single" w:sz="4" w:space="0" w:color="auto"/>
+              <w:left w:val="single" w:sz="4" w:space="0" w:color="auto"/>
+              <w:bottom w:val="single" w:sz="4" w:space="0" w:color="auto"/>
+              <w:right w:val="single" w:sz="4" w:space="0" w:color="auto"/>
+            </w:tcBorders>
+            <w:hideMark/>
+          </w:tcPr>
+          <w:p>
+            <w:pPr>
+              <w:rPr>
+                <w:sz w:val="24"/>
+                <w:szCs w:val="24"/>
+              </w:rPr>
+            </w:pPr>
+            <w:r>
+              <w:rPr>
+                <w:sz w:val="24"/>
+                <w:szCs w:val="24"/>
+              </w:rPr>
+              <w:t>370</w:t>
+            </w:r>
+          </w:p>
+        </w:tc>
+      </w:tr>
+      <w:tr>
+        <w:trPr>
+          <w:trHeight w:val="349"/>
+        </w:trPr>
+        <w:tc>
+          <w:tcPr>
+            <w:tcW w:w="1491" w:type="dxa"/>
+            <w:tcBorders>
+              <w:top w:val="single" w:sz="4" w:space="0" w:color="auto"/>
+              <w:left w:val="single" w:sz="4" w:space="0" w:color="auto"/>
+              <w:bottom w:val="single" w:sz="4" w:space="0" w:color="auto"/>
+              <w:right w:val="single" w:sz="4" w:space="0" w:color="auto"/>
+            </w:tcBorders>
+            <w:hideMark/>
+          </w:tcPr>
+          <w:p>
+            <w:pPr>
+              <w:rPr>
+                <w:sz w:val="24"/>
+                <w:szCs w:val="24"/>
+              </w:rPr>
+            </w:pPr>
+            <w:r>
+              <w:rPr>
+                <w:sz w:val="24"/>
+                <w:szCs w:val="24"/>
+              </w:rPr>
+              <w:lastRenderedPageBreak/>
+              <w:t>32</w:t>
+            </w:r>
+          </w:p>
+        </w:tc>
+        <w:tc>
+          <w:tcPr>
+            <w:tcW w:w="1654" w:type="dxa"/>
+            <w:tcBorders>
+              <w:top w:val="single" w:sz="4" w:space="0" w:color="auto"/>
+              <w:left w:val="single" w:sz="4" w:space="0" w:color="auto"/>
+              <w:bottom w:val="single" w:sz="4" w:space="0" w:color="auto"/>
+              <w:right w:val="single" w:sz="4" w:space="0" w:color="auto"/>
+            </w:tcBorders>
+            <w:hideMark/>
+          </w:tcPr>
+          <w:p>
+            <w:pPr>
+              <w:rPr>
+                <w:sz w:val="24"/>
+                <w:szCs w:val="24"/>
+              </w:rPr>
+            </w:pPr>
+            <w:r>
+              <w:rPr>
+                <w:sz w:val="24"/>
+                <w:szCs w:val="24"/>
+              </w:rPr>
+              <w:t>402</w:t>
+            </w:r>
+          </w:p>
+        </w:tc>
+      </w:tr>
+    </w:tbl>
+    <w:p>
+      <w:pPr>
+        <w:spacing w:line="256" w:lineRule="auto"/>
+        <w:rPr>
+          <w:sz w:val="24"/>
+          <w:szCs w:val="24"/>
+        </w:rPr>
+      </w:pPr>
+      <w:r>
+        <w:rPr>
+          <w:sz w:val="24"/>
+          <w:szCs w:val="24"/>
+        </w:rPr>
+        <w:t xml:space="preserve">User rpthread library was much faster than the kernel pthread which got worse and worse with more threads. </w:t>
+      </w:r>
+      <w:r>
+        <w:rPr>
+          <w:sz w:val="24"/>
+          <w:szCs w:val="24"/>
+        </w:rPr>
+        <w:t xml:space="preserve">One reason for this could be because vectors are represented as arrays stored consecutively and having them all in the same </w:t>
+      </w:r>
+      <w:r>
+        <w:rPr>
+          <w:sz w:val="24"/>
+          <w:szCs w:val="24"/>
+        </w:rPr>
+        <w:t>process’s</w:t>
+      </w:r>
+      <w:r>
+        <w:rPr>
+          <w:sz w:val="24"/>
+          <w:szCs w:val="24"/>
+        </w:rPr>
+        <w:t xml:space="preserve"> CPU cache could speed up the mathematics, where kernel threads would context switch.</w:t>
+      </w:r>
+      <w:bookmarkStart w:id="0" w:name="_GoBack"/>
+      <w:bookmarkEnd w:id="0"/>
+    </w:p>
+    <w:p>
+      <w:pPr>
+        <w:pStyle w:val="ListParagraph"/>
+        <w:spacing w:line="256" w:lineRule="auto"/>
+        <w:ind w:left="1440"/>
         <w:rPr>
           <w:sz w:val="24"/>
           <w:szCs w:val="24"/>
@@ -389,9 +3430,9 @@
 <file path=word/numbering.xml><?xml version="1.0" encoding="utf-8"?>
 <w:numbering xmlns:wpc="http://schemas.microsoft.com/office/word/2010/wordprocessingCanvas" xmlns:cx="http://schemas.microsoft.com/office/drawing/2014/chartex" xmlns:cx1="http://schemas.microsoft.com/office/drawing/2015/9/8/chartex" xmlns:cx2="http://schemas.microsoft.com/office/drawing/2015/10/21/chartex" xmlns:cx3="http://schemas.microsoft.com/office/drawing/2016/5/9/chartex" xmlns:cx4="http://schemas.microsoft.com/office/drawing/2016/5/10/chartex" xmlns:cx5="http://schemas.microsoft.com/office/drawing/2016/5/11/chartex" xmlns:cx6="http://schemas.microsoft.com/office/drawing/2016/5/12/chartex" xmlns:cx7="http://schemas.microsoft.com/office/drawing/2016/5/13/chartex" xmlns:cx8="http://schemas.microsoft.com/office/drawing/2016/5/14/chartex" xmlns:mc="http://schemas.openxmlformats.org/markup-compatibility/2006" xmlns:aink="http://schemas.microsoft.com/office/drawing/2016/ink" xmlns:am3d="http://schemas.microsoft.com/office/drawing/2017/model3d" xmlns:o="urn:schemas-microsoft-com:office:office" xmlns:r="http://schemas.openxmlformats.org/officeDocument/2006/relationships" xmlns:m="http://schemas.openxmlformats.org/officeDocument/2006/math" xmlns:v="urn:schemas-microsoft-com:vml" xmlns:wp14="http://schemas.microsoft.com/office/word/2010/wordprocessingDrawing" xmlns:wp="http://schemas.openxmlformats.org/drawingml/2006/wordprocessingDrawing" xmlns:w10="urn:schemas-microsoft-com:office:word" xmlns:w="http://schemas.openxmlformats.org/wordprocessingml/2006/main" xmlns:w14="http://schemas.microsoft.com/office/word/2010/wordml" xmlns:w15="http://schemas.microsoft.com/office/word/2012/wordml" xmlns:w16cid="http://schemas.microsoft.com/office/word/2016/wordml/cid" xmlns:w16se="http://schemas.microsoft.com/office/word/2015/wordml/symex" xmlns:wpg="http://schemas.microsoft.com/office/word/2010/wordprocessingGroup" xmlns:wpi="http://schemas.microsoft.com/office/word/2010/wordprocessingInk" xmlns:wne="http://schemas.microsoft.com/office/word/2006/wordml" xmlns:wps="http://schemas.microsoft.com/office/word/2010/wordprocessingShape" mc:Ignorable="w14 w15 w16se w16cid wp14">
   <w:abstractNum w:abstractNumId="0" w15:restartNumberingAfterBreak="0">
-    <w:nsid w:val="540801E3"/>
+    <w:nsid w:val="2CEC253F"/>
     <w:multiLevelType w:val="hybridMultilevel"/>
-    <w:tmpl w:val="0130F1EE"/>
+    <w:tmpl w:val="21A2C83E"/>
     <w:lvl w:ilvl="0" w:tplc="0409000F">
       <w:start w:val="1"/>
       <w:numFmt w:val="decimal"/>
@@ -400,6 +3441,359 @@
       <w:pPr>
         <w:ind w:left="720" w:hanging="360"/>
       </w:pPr>
+    </w:lvl>
+    <w:lvl w:ilvl="1" w:tplc="04090019" w:tentative="1">
+      <w:start w:val="1"/>
+      <w:numFmt w:val="lowerLetter"/>
+      <w:lvlText w:val="%2."/>
+      <w:lvlJc w:val="left"/>
+      <w:pPr>
+        <w:ind w:left="1440" w:hanging="360"/>
+      </w:pPr>
+    </w:lvl>
+    <w:lvl w:ilvl="2" w:tplc="0409001B" w:tentative="1">
+      <w:start w:val="1"/>
+      <w:numFmt w:val="lowerRoman"/>
+      <w:lvlText w:val="%3."/>
+      <w:lvlJc w:val="right"/>
+      <w:pPr>
+        <w:ind w:left="2160" w:hanging="180"/>
+      </w:pPr>
+    </w:lvl>
+    <w:lvl w:ilvl="3" w:tplc="0409000F" w:tentative="1">
+      <w:start w:val="1"/>
+      <w:numFmt w:val="decimal"/>
+      <w:lvlText w:val="%4."/>
+      <w:lvlJc w:val="left"/>
+      <w:pPr>
+        <w:ind w:left="2880" w:hanging="360"/>
+      </w:pPr>
+    </w:lvl>
+    <w:lvl w:ilvl="4" w:tplc="04090019" w:tentative="1">
+      <w:start w:val="1"/>
+      <w:numFmt w:val="lowerLetter"/>
+      <w:lvlText w:val="%5."/>
+      <w:lvlJc w:val="left"/>
+      <w:pPr>
+        <w:ind w:left="3600" w:hanging="360"/>
+      </w:pPr>
+    </w:lvl>
+    <w:lvl w:ilvl="5" w:tplc="0409001B" w:tentative="1">
+      <w:start w:val="1"/>
+      <w:numFmt w:val="lowerRoman"/>
+      <w:lvlText w:val="%6."/>
+      <w:lvlJc w:val="right"/>
+      <w:pPr>
+        <w:ind w:left="4320" w:hanging="180"/>
+      </w:pPr>
+    </w:lvl>
+    <w:lvl w:ilvl="6" w:tplc="0409000F" w:tentative="1">
+      <w:start w:val="1"/>
+      <w:numFmt w:val="decimal"/>
+      <w:lvlText w:val="%7."/>
+      <w:lvlJc w:val="left"/>
+      <w:pPr>
+        <w:ind w:left="5040" w:hanging="360"/>
+      </w:pPr>
+    </w:lvl>
+    <w:lvl w:ilvl="7" w:tplc="04090019" w:tentative="1">
+      <w:start w:val="1"/>
+      <w:numFmt w:val="lowerLetter"/>
+      <w:lvlText w:val="%8."/>
+      <w:lvlJc w:val="left"/>
+      <w:pPr>
+        <w:ind w:left="5760" w:hanging="360"/>
+      </w:pPr>
+    </w:lvl>
+    <w:lvl w:ilvl="8" w:tplc="0409001B" w:tentative="1">
+      <w:start w:val="1"/>
+      <w:numFmt w:val="lowerRoman"/>
+      <w:lvlText w:val="%9."/>
+      <w:lvlJc w:val="right"/>
+      <w:pPr>
+        <w:ind w:left="6480" w:hanging="180"/>
+      </w:pPr>
+    </w:lvl>
+  </w:abstractNum>
+  <w:abstractNum w:abstractNumId="1" w15:restartNumberingAfterBreak="0">
+    <w:nsid w:val="4BF8313F"/>
+    <w:multiLevelType w:val="hybridMultilevel"/>
+    <w:tmpl w:val="0B74BE0A"/>
+    <w:lvl w:ilvl="0" w:tplc="7BDC42F8">
+      <w:start w:val="2"/>
+      <w:numFmt w:val="lowerLetter"/>
+      <w:lvlText w:val="%1."/>
+      <w:lvlJc w:val="left"/>
+      <w:pPr>
+        <w:ind w:left="1440" w:hanging="360"/>
+      </w:pPr>
+      <w:rPr>
+        <w:rFonts w:hint="default"/>
+      </w:rPr>
+    </w:lvl>
+    <w:lvl w:ilvl="1" w:tplc="04090019" w:tentative="1">
+      <w:start w:val="1"/>
+      <w:numFmt w:val="lowerLetter"/>
+      <w:lvlText w:val="%2."/>
+      <w:lvlJc w:val="left"/>
+      <w:pPr>
+        <w:ind w:left="1440" w:hanging="360"/>
+      </w:pPr>
+    </w:lvl>
+    <w:lvl w:ilvl="2" w:tplc="0409001B" w:tentative="1">
+      <w:start w:val="1"/>
+      <w:numFmt w:val="lowerRoman"/>
+      <w:lvlText w:val="%3."/>
+      <w:lvlJc w:val="right"/>
+      <w:pPr>
+        <w:ind w:left="2160" w:hanging="180"/>
+      </w:pPr>
+    </w:lvl>
+    <w:lvl w:ilvl="3" w:tplc="0409000F" w:tentative="1">
+      <w:start w:val="1"/>
+      <w:numFmt w:val="decimal"/>
+      <w:lvlText w:val="%4."/>
+      <w:lvlJc w:val="left"/>
+      <w:pPr>
+        <w:ind w:left="2880" w:hanging="360"/>
+      </w:pPr>
+    </w:lvl>
+    <w:lvl w:ilvl="4" w:tplc="04090019" w:tentative="1">
+      <w:start w:val="1"/>
+      <w:numFmt w:val="lowerLetter"/>
+      <w:lvlText w:val="%5."/>
+      <w:lvlJc w:val="left"/>
+      <w:pPr>
+        <w:ind w:left="3600" w:hanging="360"/>
+      </w:pPr>
+    </w:lvl>
+    <w:lvl w:ilvl="5" w:tplc="0409001B" w:tentative="1">
+      <w:start w:val="1"/>
+      <w:numFmt w:val="lowerRoman"/>
+      <w:lvlText w:val="%6."/>
+      <w:lvlJc w:val="right"/>
+      <w:pPr>
+        <w:ind w:left="4320" w:hanging="180"/>
+      </w:pPr>
+    </w:lvl>
+    <w:lvl w:ilvl="6" w:tplc="0409000F" w:tentative="1">
+      <w:start w:val="1"/>
+      <w:numFmt w:val="decimal"/>
+      <w:lvlText w:val="%7."/>
+      <w:lvlJc w:val="left"/>
+      <w:pPr>
+        <w:ind w:left="5040" w:hanging="360"/>
+      </w:pPr>
+    </w:lvl>
+    <w:lvl w:ilvl="7" w:tplc="04090019" w:tentative="1">
+      <w:start w:val="1"/>
+      <w:numFmt w:val="lowerLetter"/>
+      <w:lvlText w:val="%8."/>
+      <w:lvlJc w:val="left"/>
+      <w:pPr>
+        <w:ind w:left="5760" w:hanging="360"/>
+      </w:pPr>
+    </w:lvl>
+    <w:lvl w:ilvl="8" w:tplc="0409001B" w:tentative="1">
+      <w:start w:val="1"/>
+      <w:numFmt w:val="lowerRoman"/>
+      <w:lvlText w:val="%9."/>
+      <w:lvlJc w:val="right"/>
+      <w:pPr>
+        <w:ind w:left="6480" w:hanging="180"/>
+      </w:pPr>
+    </w:lvl>
+  </w:abstractNum>
+  <w:abstractNum w:abstractNumId="2" w15:restartNumberingAfterBreak="0">
+    <w:nsid w:val="540801E3"/>
+    <w:multiLevelType w:val="hybridMultilevel"/>
+    <w:tmpl w:val="87DC93E6"/>
+    <w:lvl w:ilvl="0" w:tplc="0409000F">
+      <w:start w:val="1"/>
+      <w:numFmt w:val="decimal"/>
+      <w:lvlText w:val="%1."/>
+      <w:lvlJc w:val="left"/>
+      <w:pPr>
+        <w:ind w:left="720" w:hanging="360"/>
+      </w:pPr>
+    </w:lvl>
+    <w:lvl w:ilvl="1" w:tplc="E2D6DFA0">
+      <w:start w:val="1"/>
+      <w:numFmt w:val="lowerLetter"/>
+      <w:lvlText w:val="%2."/>
+      <w:lvlJc w:val="left"/>
+      <w:pPr>
+        <w:ind w:left="1440" w:hanging="360"/>
+      </w:pPr>
+      <w:rPr>
+        <w:rFonts w:hint="default"/>
+      </w:rPr>
+    </w:lvl>
+    <w:lvl w:ilvl="2" w:tplc="0409001B">
+      <w:start w:val="1"/>
+      <w:numFmt w:val="lowerRoman"/>
+      <w:lvlText w:val="%3."/>
+      <w:lvlJc w:val="right"/>
+      <w:pPr>
+        <w:ind w:left="2160" w:hanging="180"/>
+      </w:pPr>
+    </w:lvl>
+    <w:lvl w:ilvl="3" w:tplc="0409000F" w:tentative="1">
+      <w:start w:val="1"/>
+      <w:numFmt w:val="decimal"/>
+      <w:lvlText w:val="%4."/>
+      <w:lvlJc w:val="left"/>
+      <w:pPr>
+        <w:ind w:left="2880" w:hanging="360"/>
+      </w:pPr>
+    </w:lvl>
+    <w:lvl w:ilvl="4" w:tplc="04090019" w:tentative="1">
+      <w:start w:val="1"/>
+      <w:numFmt w:val="lowerLetter"/>
+      <w:lvlText w:val="%5."/>
+      <w:lvlJc w:val="left"/>
+      <w:pPr>
+        <w:ind w:left="3600" w:hanging="360"/>
+      </w:pPr>
+    </w:lvl>
+    <w:lvl w:ilvl="5" w:tplc="0409001B" w:tentative="1">
+      <w:start w:val="1"/>
+      <w:numFmt w:val="lowerRoman"/>
+      <w:lvlText w:val="%6."/>
+      <w:lvlJc w:val="right"/>
+      <w:pPr>
+        <w:ind w:left="4320" w:hanging="180"/>
+      </w:pPr>
+    </w:lvl>
+    <w:lvl w:ilvl="6" w:tplc="0409000F" w:tentative="1">
+      <w:start w:val="1"/>
+      <w:numFmt w:val="decimal"/>
+      <w:lvlText w:val="%7."/>
+      <w:lvlJc w:val="left"/>
+      <w:pPr>
+        <w:ind w:left="5040" w:hanging="360"/>
+      </w:pPr>
+    </w:lvl>
+    <w:lvl w:ilvl="7" w:tplc="04090019" w:tentative="1">
+      <w:start w:val="1"/>
+      <w:numFmt w:val="lowerLetter"/>
+      <w:lvlText w:val="%8."/>
+      <w:lvlJc w:val="left"/>
+      <w:pPr>
+        <w:ind w:left="5760" w:hanging="360"/>
+      </w:pPr>
+    </w:lvl>
+    <w:lvl w:ilvl="8" w:tplc="0409001B" w:tentative="1">
+      <w:start w:val="1"/>
+      <w:numFmt w:val="lowerRoman"/>
+      <w:lvlText w:val="%9."/>
+      <w:lvlJc w:val="right"/>
+      <w:pPr>
+        <w:ind w:left="6480" w:hanging="180"/>
+      </w:pPr>
+    </w:lvl>
+  </w:abstractNum>
+  <w:abstractNum w:abstractNumId="3" w15:restartNumberingAfterBreak="0">
+    <w:nsid w:val="6E707ADC"/>
+    <w:multiLevelType w:val="hybridMultilevel"/>
+    <w:tmpl w:val="55DA0F22"/>
+    <w:lvl w:ilvl="0" w:tplc="0409000F">
+      <w:start w:val="1"/>
+      <w:numFmt w:val="decimal"/>
+      <w:lvlText w:val="%1."/>
+      <w:lvlJc w:val="left"/>
+      <w:pPr>
+        <w:ind w:left="360" w:hanging="360"/>
+      </w:pPr>
+    </w:lvl>
+    <w:lvl w:ilvl="1" w:tplc="04090019" w:tentative="1">
+      <w:start w:val="1"/>
+      <w:numFmt w:val="lowerLetter"/>
+      <w:lvlText w:val="%2."/>
+      <w:lvlJc w:val="left"/>
+      <w:pPr>
+        <w:ind w:left="1080" w:hanging="360"/>
+      </w:pPr>
+    </w:lvl>
+    <w:lvl w:ilvl="2" w:tplc="0409001B" w:tentative="1">
+      <w:start w:val="1"/>
+      <w:numFmt w:val="lowerRoman"/>
+      <w:lvlText w:val="%3."/>
+      <w:lvlJc w:val="right"/>
+      <w:pPr>
+        <w:ind w:left="1800" w:hanging="180"/>
+      </w:pPr>
+    </w:lvl>
+    <w:lvl w:ilvl="3" w:tplc="0409000F" w:tentative="1">
+      <w:start w:val="1"/>
+      <w:numFmt w:val="decimal"/>
+      <w:lvlText w:val="%4."/>
+      <w:lvlJc w:val="left"/>
+      <w:pPr>
+        <w:ind w:left="2520" w:hanging="360"/>
+      </w:pPr>
+    </w:lvl>
+    <w:lvl w:ilvl="4" w:tplc="04090019" w:tentative="1">
+      <w:start w:val="1"/>
+      <w:numFmt w:val="lowerLetter"/>
+      <w:lvlText w:val="%5."/>
+      <w:lvlJc w:val="left"/>
+      <w:pPr>
+        <w:ind w:left="3240" w:hanging="360"/>
+      </w:pPr>
+    </w:lvl>
+    <w:lvl w:ilvl="5" w:tplc="0409001B" w:tentative="1">
+      <w:start w:val="1"/>
+      <w:numFmt w:val="lowerRoman"/>
+      <w:lvlText w:val="%6."/>
+      <w:lvlJc w:val="right"/>
+      <w:pPr>
+        <w:ind w:left="3960" w:hanging="180"/>
+      </w:pPr>
+    </w:lvl>
+    <w:lvl w:ilvl="6" w:tplc="0409000F" w:tentative="1">
+      <w:start w:val="1"/>
+      <w:numFmt w:val="decimal"/>
+      <w:lvlText w:val="%7."/>
+      <w:lvlJc w:val="left"/>
+      <w:pPr>
+        <w:ind w:left="4680" w:hanging="360"/>
+      </w:pPr>
+    </w:lvl>
+    <w:lvl w:ilvl="7" w:tplc="04090019" w:tentative="1">
+      <w:start w:val="1"/>
+      <w:numFmt w:val="lowerLetter"/>
+      <w:lvlText w:val="%8."/>
+      <w:lvlJc w:val="left"/>
+      <w:pPr>
+        <w:ind w:left="5400" w:hanging="360"/>
+      </w:pPr>
+    </w:lvl>
+    <w:lvl w:ilvl="8" w:tplc="0409001B" w:tentative="1">
+      <w:start w:val="1"/>
+      <w:numFmt w:val="lowerRoman"/>
+      <w:lvlText w:val="%9."/>
+      <w:lvlJc w:val="right"/>
+      <w:pPr>
+        <w:ind w:left="6120" w:hanging="180"/>
+      </w:pPr>
+    </w:lvl>
+  </w:abstractNum>
+  <w:abstractNum w:abstractNumId="4" w15:restartNumberingAfterBreak="0">
+    <w:nsid w:val="7DCA745C"/>
+    <w:multiLevelType w:val="hybridMultilevel"/>
+    <w:tmpl w:val="637AC8F8"/>
+    <w:lvl w:ilvl="0" w:tplc="80060214">
+      <w:start w:val="2"/>
+      <w:numFmt w:val="lowerLetter"/>
+      <w:lvlText w:val="%1."/>
+      <w:lvlJc w:val="left"/>
+      <w:pPr>
+        <w:ind w:left="1440" w:hanging="360"/>
+      </w:pPr>
+      <w:rPr>
+        <w:rFonts w:hint="default"/>
+      </w:rPr>
     </w:lvl>
     <w:lvl w:ilvl="1" w:tplc="04090019">
       <w:start w:val="1"/>
@@ -475,7 +3869,49 @@
     </w:lvl>
   </w:abstractNum>
   <w:num w:numId="1">
+    <w:abstractNumId w:val="2"/>
+  </w:num>
+  <w:num w:numId="2">
+    <w:abstractNumId w:val="2"/>
+    <w:lvlOverride w:ilvl="0">
+      <w:startOverride w:val="1"/>
+    </w:lvlOverride>
+    <w:lvlOverride w:ilvl="1">
+      <w:startOverride w:val="1"/>
+    </w:lvlOverride>
+    <w:lvlOverride w:ilvl="2">
+      <w:startOverride w:val="1"/>
+    </w:lvlOverride>
+    <w:lvlOverride w:ilvl="3">
+      <w:startOverride w:val="1"/>
+    </w:lvlOverride>
+    <w:lvlOverride w:ilvl="4">
+      <w:startOverride w:val="1"/>
+    </w:lvlOverride>
+    <w:lvlOverride w:ilvl="5">
+      <w:startOverride w:val="1"/>
+    </w:lvlOverride>
+    <w:lvlOverride w:ilvl="6">
+      <w:startOverride w:val="1"/>
+    </w:lvlOverride>
+    <w:lvlOverride w:ilvl="7">
+      <w:startOverride w:val="1"/>
+    </w:lvlOverride>
+    <w:lvlOverride w:ilvl="8">
+      <w:startOverride w:val="1"/>
+    </w:lvlOverride>
+  </w:num>
+  <w:num w:numId="3">
     <w:abstractNumId w:val="0"/>
+  </w:num>
+  <w:num w:numId="4">
+    <w:abstractNumId w:val="3"/>
+  </w:num>
+  <w:num w:numId="5">
+    <w:abstractNumId w:val="4"/>
+  </w:num>
+  <w:num w:numId="6">
+    <w:abstractNumId w:val="1"/>
   </w:num>
 </w:numbering>
 </file>
@@ -880,6 +4316,26 @@
     <w:name w:val="Normal"/>
     <w:qFormat/>
   </w:style>
+  <w:style w:type="paragraph" w:styleId="Heading1">
+    <w:name w:val="heading 1"/>
+    <w:basedOn w:val="Normal"/>
+    <w:link w:val="Heading1Char"/>
+    <w:uiPriority w:val="9"/>
+    <w:qFormat/>
+    <w:rsid w:val="00977232"/>
+    <w:pPr>
+      <w:spacing w:before="100" w:beforeAutospacing="1" w:after="100" w:afterAutospacing="1" w:line="240" w:lineRule="auto"/>
+      <w:outlineLvl w:val="0"/>
+    </w:pPr>
+    <w:rPr>
+      <w:rFonts w:ascii="Times New Roman" w:eastAsia="Times New Roman" w:hAnsi="Times New Roman" w:cs="Times New Roman"/>
+      <w:b/>
+      <w:bCs/>
+      <w:kern w:val="36"/>
+      <w:sz w:val="48"/>
+      <w:szCs w:val="48"/>
+    </w:rPr>
+  </w:style>
   <w:style w:type="character" w:default="1" w:styleId="DefaultParagraphFont">
     <w:name w:val="Default Paragraph Font"/>
     <w:uiPriority w:val="1"/>
@@ -917,6 +4373,46 @@
       <w:ind w:left="720"/>
       <w:contextualSpacing/>
     </w:pPr>
+  </w:style>
+  <w:style w:type="table" w:styleId="TableGrid">
+    <w:name w:val="Table Grid"/>
+    <w:basedOn w:val="TableNormal"/>
+    <w:uiPriority w:val="39"/>
+    <w:rsid w:val="008A2D73"/>
+    <w:pPr>
+      <w:spacing w:after="0" w:line="240" w:lineRule="auto"/>
+    </w:pPr>
+    <w:tblPr>
+      <w:tblInd w:w="0" w:type="nil"/>
+      <w:tblBorders>
+        <w:top w:val="single" w:sz="4" w:space="0" w:color="auto"/>
+        <w:left w:val="single" w:sz="4" w:space="0" w:color="auto"/>
+        <w:bottom w:val="single" w:sz="4" w:space="0" w:color="auto"/>
+        <w:right w:val="single" w:sz="4" w:space="0" w:color="auto"/>
+        <w:insideH w:val="single" w:sz="4" w:space="0" w:color="auto"/>
+        <w:insideV w:val="single" w:sz="4" w:space="0" w:color="auto"/>
+      </w:tblBorders>
+    </w:tblPr>
+  </w:style>
+  <w:style w:type="character" w:customStyle="1" w:styleId="Heading1Char">
+    <w:name w:val="Heading 1 Char"/>
+    <w:basedOn w:val="DefaultParagraphFont"/>
+    <w:link w:val="Heading1"/>
+    <w:uiPriority w:val="9"/>
+    <w:rsid w:val="00977232"/>
+    <w:rPr>
+      <w:rFonts w:ascii="Times New Roman" w:eastAsia="Times New Roman" w:hAnsi="Times New Roman" w:cs="Times New Roman"/>
+      <w:b/>
+      <w:bCs/>
+      <w:kern w:val="36"/>
+      <w:sz w:val="48"/>
+      <w:szCs w:val="48"/>
+    </w:rPr>
+  </w:style>
+  <w:style w:type="character" w:customStyle="1" w:styleId="p-name">
+    <w:name w:val="p-name"/>
+    <w:basedOn w:val="DefaultParagraphFont"/>
+    <w:rsid w:val="00977232"/>
   </w:style>
 </w:styles>
 </file>

</xml_diff>